<commit_message>
2nd 3.2.6.post1 Dev Test 1 commit updates README.md and related .docx files
</commit_message>
<xml_diff>
--- a/cheetahtemplateportable_readme_version_3.2.6.post1_Dev_Test_1_gh.docx
+++ b/cheetahtemplateportable_readme_version_3.2.6.post1_Dev_Test_1_gh.docx
@@ -10,8 +10,6 @@
           <w:rFonts w:ascii="Georgia" w:hAnsi="Georgia"/>
         </w:rPr>
       </w:pPr>
-      <w:bookmarkStart w:id="0" w:name="_GoBack"/>
-      <w:bookmarkEnd w:id="0"/>
       <w:r>
         <w:rPr>
           <w:rFonts w:ascii="Georgia" w:hAnsi="Georgia"/>
@@ -95,7 +93,7 @@
           </mc:Choice>
           <mc:Fallback>
             <w:pict>
-              <v:line w14:anchorId="36135778" id="Straight Connector 2" o:spid="_x0000_s1026" style="position:absolute;z-index:251659264;visibility:visible;mso-wrap-style:square;mso-wrap-distance-left:9pt;mso-wrap-distance-top:0;mso-wrap-distance-right:9pt;mso-wrap-distance-bottom:0;mso-position-horizontal:absolute;mso-position-horizontal-relative:text;mso-position-vertical:absolute;mso-position-vertical-relative:text" from=".3pt,5.25pt" to="550.05pt,7.5pt" o:gfxdata="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" strokecolor="black [3213]" strokeweight="2pt">
+              <v:line w14:anchorId="03AACE8E" id="Straight Connector 2" o:spid="_x0000_s1026" style="position:absolute;z-index:251659264;visibility:visible;mso-wrap-style:square;mso-wrap-distance-left:9pt;mso-wrap-distance-top:0;mso-wrap-distance-right:9pt;mso-wrap-distance-bottom:0;mso-position-horizontal:absolute;mso-position-horizontal-relative:text;mso-position-vertical:absolute;mso-position-vertical-relative:text" from=".3pt,5.25pt" to="550.05pt,7.5pt" o:gfxdata="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" strokecolor="black [3213]" strokeweight="2pt">
                 <v:stroke joinstyle="miter"/>
               </v:line>
             </w:pict>
@@ -195,7 +193,7 @@
           </mc:Choice>
           <mc:Fallback>
             <w:pict>
-              <v:line w14:anchorId="41F9DB29" id="Straight Connector 3" o:spid="_x0000_s1026" style="position:absolute;z-index:251660288;visibility:visible;mso-wrap-style:square;mso-wrap-distance-left:9pt;mso-wrap-distance-top:0;mso-wrap-distance-right:9pt;mso-wrap-distance-bottom:0;mso-position-horizontal:absolute;mso-position-horizontal-relative:text;mso-position-vertical:absolute;mso-position-vertical-relative:text" from=".3pt,6.4pt" to="551.55pt,7.9pt" o:gfxdata="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" strokecolor="#5b9bd5 [3204]" strokeweight="1pt">
+              <v:line w14:anchorId="40CB4095" id="Straight Connector 3" o:spid="_x0000_s1026" style="position:absolute;z-index:251660288;visibility:visible;mso-wrap-style:square;mso-wrap-distance-left:9pt;mso-wrap-distance-top:0;mso-wrap-distance-right:9pt;mso-wrap-distance-bottom:0;mso-position-horizontal:absolute;mso-position-horizontal-relative:text;mso-position-vertical:absolute;mso-position-vertical-relative:text" from=".3pt,6.4pt" to="551.55pt,7.9pt" o:gfxdata="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" strokecolor="#5b9bd5 [3204]" strokeweight="1pt">
                 <v:stroke dashstyle="3 1" joinstyle="miter" endcap="square"/>
               </v:line>
             </w:pict>
@@ -431,6 +429,68 @@
           <w:rFonts w:ascii="Georgia" w:hAnsi="Georgia"/>
         </w:rPr>
       </w:pPr>
+      <w:bookmarkStart w:id="0" w:name="_GoBack"/>
+      <w:bookmarkEnd w:id="0"/>
+    </w:p>
+    <w:p>
+      <w:pPr>
+        <w:pStyle w:val="BodyText"/>
+        <w:rPr>
+          <w:rStyle w:val="Hyperlink"/>
+          <w:rFonts w:ascii="Georgia" w:hAnsi="Georgia" w:cs="Courier New"/>
+        </w:rPr>
+      </w:pPr>
+      <w:hyperlink r:id="rId5" w:history="1">
+        <w:r>
+          <w:rPr>
+            <w:rStyle w:val="Hyperlink"/>
+            <w:rFonts w:ascii="Georgia" w:hAnsi="Georgia" w:cs="Courier New"/>
+          </w:rPr>
+          <w:t>Download latest release</w:t>
+        </w:r>
+      </w:hyperlink>
+    </w:p>
+    <w:p>
+      <w:pPr>
+        <w:pStyle w:val="BodyText"/>
+        <w:rPr>
+          <w:rStyle w:val="Hyperlink"/>
+          <w:rFonts w:ascii="Georgia" w:hAnsi="Georgia" w:cs="Courier New"/>
+          <w:u w:val="none"/>
+        </w:rPr>
+      </w:pPr>
+    </w:p>
+    <w:p>
+      <w:pPr>
+        <w:pStyle w:val="BodyText"/>
+        <w:rPr>
+          <w:rFonts w:ascii="Georgia" w:hAnsi="Georgia"/>
+        </w:rPr>
+      </w:pPr>
+      <w:hyperlink r:id="rId6" w:history="1">
+        <w:r>
+          <w:rPr>
+            <w:rStyle w:val="Hyperlink"/>
+            <w:rFonts w:ascii="Georgia" w:hAnsi="Georgia"/>
+          </w:rPr>
+          <w:t>Go to the Cheetah Template</w:t>
+        </w:r>
+        <w:r>
+          <w:rPr>
+            <w:rStyle w:val="Hyperlink"/>
+            <w:rFonts w:ascii="Georgia" w:hAnsi="Georgia"/>
+          </w:rPr>
+          <w:t xml:space="preserve"> Portable Homepage</w:t>
+        </w:r>
+      </w:hyperlink>
+    </w:p>
+    <w:p>
+      <w:pPr>
+        <w:pStyle w:val="BodyText"/>
+        <w:rPr>
+          <w:rFonts w:ascii="Georgia" w:hAnsi="Georgia"/>
+        </w:rPr>
+      </w:pPr>
     </w:p>
     <w:p>
       <w:pPr>
@@ -625,6 +685,7 @@
           <w:szCs w:val="32"/>
           <w:lang w:eastAsia="en-US" w:bidi="ar-SA"/>
         </w:rPr>
+        <w:lastRenderedPageBreak/>
         <mc:AlternateContent>
           <mc:Choice Requires="wps">
             <w:drawing>
@@ -672,7 +733,7 @@
           </mc:Choice>
           <mc:Fallback>
             <w:pict>
-              <v:line w14:anchorId="7CD1AE48" id="Straight Connector 4" o:spid="_x0000_s1026" style="position:absolute;z-index:251662336;visibility:visible;mso-wrap-style:square;mso-wrap-distance-left:9pt;mso-wrap-distance-top:0;mso-wrap-distance-right:9pt;mso-wrap-distance-bottom:0;mso-position-horizontal:absolute;mso-position-horizontal-relative:text;mso-position-vertical:absolute;mso-position-vertical-relative:text" from="0,1.45pt" to="551.25pt,2.95pt" o:gfxdata="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" strokecolor="#5b9bd5" strokeweight="1pt">
+              <v:line w14:anchorId="31650CB3" id="Straight Connector 4" o:spid="_x0000_s1026" style="position:absolute;z-index:251662336;visibility:visible;mso-wrap-style:square;mso-wrap-distance-left:9pt;mso-wrap-distance-top:0;mso-wrap-distance-right:9pt;mso-wrap-distance-bottom:0;mso-position-horizontal:absolute;mso-position-horizontal-relative:text;mso-position-vertical:absolute;mso-position-vertical-relative:text" from="0,1.45pt" to="551.25pt,2.95pt" o:gfxdata="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" strokecolor="#5b9bd5" strokeweight="1pt">
                 <v:stroke dashstyle="3 1" joinstyle="miter" endcap="square"/>
               </v:line>
             </w:pict>
@@ -735,301 +796,301 @@
         <w:rPr>
           <w:rFonts w:ascii="Courier New" w:hAnsi="Courier New" w:cs="Courier New" w:hint="eastAsia"/>
         </w:rPr>
+        <w:t xml:space="preserve">         __  ____________  __</w:t>
+      </w:r>
+    </w:p>
+    <w:p>
+      <w:pPr>
+        <w:pStyle w:val="BodyText"/>
+        <w:rPr>
+          <w:rFonts w:ascii="Courier New" w:hAnsi="Courier New" w:cs="Courier New" w:hint="eastAsia"/>
+        </w:rPr>
+      </w:pPr>
+      <w:r>
+        <w:rPr>
+          <w:rFonts w:ascii="Courier New" w:hAnsi="Courier New" w:cs="Courier New" w:hint="eastAsia"/>
+        </w:rPr>
+        <w:t xml:space="preserve">         \ \/            \/ /</w:t>
+      </w:r>
+    </w:p>
+    <w:p>
+      <w:pPr>
+        <w:pStyle w:val="BodyText"/>
+        <w:rPr>
+          <w:rFonts w:ascii="Courier New" w:hAnsi="Courier New" w:cs="Courier New" w:hint="eastAsia"/>
+        </w:rPr>
+      </w:pPr>
+      <w:r>
+        <w:rPr>
+          <w:rFonts w:ascii="Courier New" w:hAnsi="Courier New" w:cs="Courier New" w:hint="eastAsia"/>
+        </w:rPr>
+        <w:t xml:space="preserve">          \/    *   *     \/    CHEETAH 3.2.6.post1 Command-Line Tool</w:t>
+      </w:r>
+    </w:p>
+    <w:p>
+      <w:pPr>
+        <w:pStyle w:val="BodyText"/>
+        <w:rPr>
+          <w:rFonts w:ascii="Courier New" w:hAnsi="Courier New" w:cs="Courier New" w:hint="eastAsia"/>
+        </w:rPr>
+      </w:pPr>
+      <w:r>
+        <w:rPr>
+          <w:rFonts w:ascii="Courier New" w:hAnsi="Courier New" w:cs="Courier New" w:hint="eastAsia"/>
+        </w:rPr>
+        <w:t xml:space="preserve">           \      |       /</w:t>
+      </w:r>
+    </w:p>
+    <w:p>
+      <w:pPr>
+        <w:pStyle w:val="BodyText"/>
+        <w:rPr>
+          <w:rFonts w:ascii="Courier New" w:hAnsi="Courier New" w:cs="Courier New" w:hint="eastAsia"/>
+        </w:rPr>
+      </w:pPr>
+      <w:r>
+        <w:rPr>
+          <w:rFonts w:ascii="Courier New" w:hAnsi="Courier New" w:cs="Courier New" w:hint="eastAsia"/>
+        </w:rPr>
+        <w:t xml:space="preserve">            \  ==----==  /      by Tavis Rudd &lt;tavis@damnsimple.com&gt;</w:t>
+      </w:r>
+    </w:p>
+    <w:p>
+      <w:pPr>
+        <w:pStyle w:val="BodyText"/>
+        <w:rPr>
+          <w:rFonts w:ascii="Courier New" w:hAnsi="Courier New" w:cs="Courier New" w:hint="eastAsia"/>
+        </w:rPr>
+      </w:pPr>
+      <w:r>
+        <w:rPr>
+          <w:rFonts w:ascii="Courier New" w:hAnsi="Courier New" w:cs="Courier New" w:hint="eastAsia"/>
+        </w:rPr>
+        <w:t xml:space="preserve">             \__________/       and Mike Orr &lt;sluggoster@gmail.com&gt;</w:t>
+      </w:r>
+    </w:p>
+    <w:p>
+      <w:pPr>
+        <w:pStyle w:val="BodyText"/>
+        <w:rPr>
+          <w:rFonts w:ascii="Courier New" w:hAnsi="Courier New" w:cs="Courier New" w:hint="eastAsia"/>
+        </w:rPr>
+      </w:pPr>
+    </w:p>
+    <w:p>
+      <w:pPr>
+        <w:pStyle w:val="BodyText"/>
+        <w:rPr>
+          <w:rFonts w:ascii="Courier New" w:hAnsi="Courier New" w:cs="Courier New" w:hint="eastAsia"/>
+        </w:rPr>
+      </w:pPr>
+      <w:r>
+        <w:rPr>
+          <w:rFonts w:ascii="Courier New" w:hAnsi="Courier New" w:cs="Courier New" w:hint="eastAsia"/>
+        </w:rPr>
+        <w:t>USAGE:</w:t>
+      </w:r>
+    </w:p>
+    <w:p>
+      <w:pPr>
+        <w:pStyle w:val="BodyText"/>
+        <w:rPr>
+          <w:rFonts w:ascii="Courier New" w:hAnsi="Courier New" w:cs="Courier New" w:hint="eastAsia"/>
+        </w:rPr>
+      </w:pPr>
+      <w:r>
+        <w:rPr>
+          <w:rFonts w:ascii="Courier New" w:hAnsi="Courier New" w:cs="Courier New" w:hint="eastAsia"/>
+        </w:rPr>
+        <w:t>------</w:t>
+      </w:r>
+    </w:p>
+    <w:p>
+      <w:pPr>
+        <w:pStyle w:val="BodyText"/>
+        <w:rPr>
+          <w:rFonts w:ascii="Courier New" w:hAnsi="Courier New" w:cs="Courier New" w:hint="eastAsia"/>
+        </w:rPr>
+      </w:pPr>
+      <w:r>
+        <w:rPr>
+          <w:rFonts w:ascii="Courier New" w:hAnsi="Courier New" w:cs="Courier New" w:hint="eastAsia"/>
+        </w:rPr>
+        <w:t xml:space="preserve">  cheetah compile [options] [FILES ...]     : Compile template definitions</w:t>
+      </w:r>
+    </w:p>
+    <w:p>
+      <w:pPr>
+        <w:pStyle w:val="BodyText"/>
+        <w:rPr>
+          <w:rFonts w:ascii="Courier New" w:hAnsi="Courier New" w:cs="Courier New" w:hint="eastAsia"/>
+        </w:rPr>
+      </w:pPr>
+      <w:r>
+        <w:rPr>
+          <w:rFonts w:ascii="Courier New" w:hAnsi="Courier New" w:cs="Courier New" w:hint="eastAsia"/>
+        </w:rPr>
+        <w:t xml:space="preserve">  cheetah fill [options] [FILES ...]        : Fill template definitions</w:t>
+      </w:r>
+    </w:p>
+    <w:p>
+      <w:pPr>
+        <w:pStyle w:val="BodyText"/>
+        <w:rPr>
+          <w:rFonts w:ascii="Courier New" w:hAnsi="Courier New" w:cs="Courier New" w:hint="eastAsia"/>
+        </w:rPr>
+      </w:pPr>
+      <w:r>
+        <w:rPr>
+          <w:rFonts w:ascii="Courier New" w:hAnsi="Courier New" w:cs="Courier New" w:hint="eastAsia"/>
+        </w:rPr>
+        <w:t xml:space="preserve">  cheetah help                              : Print this help message</w:t>
+      </w:r>
+    </w:p>
+    <w:p>
+      <w:pPr>
+        <w:pStyle w:val="BodyText"/>
+        <w:rPr>
+          <w:rFonts w:ascii="Courier New" w:hAnsi="Courier New" w:cs="Courier New" w:hint="eastAsia"/>
+        </w:rPr>
+      </w:pPr>
+      <w:r>
+        <w:rPr>
+          <w:rFonts w:ascii="Courier New" w:hAnsi="Courier New" w:cs="Courier New" w:hint="eastAsia"/>
+        </w:rPr>
+        <w:t xml:space="preserve">  cheetah options                           : Print options help message</w:t>
+      </w:r>
+    </w:p>
+    <w:p>
+      <w:pPr>
+        <w:pStyle w:val="BodyText"/>
+        <w:rPr>
+          <w:rFonts w:ascii="Courier New" w:hAnsi="Courier New" w:cs="Courier New" w:hint="eastAsia"/>
+        </w:rPr>
+      </w:pPr>
+      <w:r>
+        <w:rPr>
+          <w:rFonts w:ascii="Courier New" w:hAnsi="Courier New" w:cs="Courier New" w:hint="eastAsia"/>
+        </w:rPr>
+        <w:t xml:space="preserve">  cheetah test [options]                    : Run Cheetah's regression tests</w:t>
+      </w:r>
+    </w:p>
+    <w:p>
+      <w:pPr>
+        <w:pStyle w:val="BodyText"/>
+        <w:rPr>
+          <w:rFonts w:ascii="Courier New" w:hAnsi="Courier New" w:cs="Courier New" w:hint="eastAsia"/>
+        </w:rPr>
+      </w:pPr>
+      <w:r>
+        <w:rPr>
+          <w:rFonts w:ascii="Courier New" w:hAnsi="Courier New" w:cs="Courier New" w:hint="eastAsia"/>
+        </w:rPr>
+        <w:t xml:space="preserve">                                            : (same as for unittest)</w:t>
+      </w:r>
+    </w:p>
+    <w:p>
+      <w:pPr>
+        <w:pStyle w:val="BodyText"/>
+        <w:rPr>
+          <w:rFonts w:ascii="Courier New" w:hAnsi="Courier New" w:cs="Courier New" w:hint="eastAsia"/>
+        </w:rPr>
+      </w:pPr>
+      <w:r>
+        <w:rPr>
+          <w:rFonts w:ascii="Courier New" w:hAnsi="Courier New" w:cs="Courier New" w:hint="eastAsia"/>
+        </w:rPr>
+        <w:t xml:space="preserve">  cheetah version                           : Print Cheetah version number</w:t>
+      </w:r>
+    </w:p>
+    <w:p>
+      <w:pPr>
+        <w:pStyle w:val="BodyText"/>
+        <w:rPr>
+          <w:rFonts w:ascii="Courier New" w:hAnsi="Courier New" w:cs="Courier New" w:hint="eastAsia"/>
+        </w:rPr>
+      </w:pPr>
+    </w:p>
+    <w:p>
+      <w:pPr>
+        <w:pStyle w:val="BodyText"/>
+        <w:rPr>
+          <w:rFonts w:ascii="Courier New" w:hAnsi="Courier New" w:cs="Courier New" w:hint="eastAsia"/>
+        </w:rPr>
+      </w:pPr>
+      <w:r>
+        <w:rPr>
+          <w:rFonts w:ascii="Courier New" w:hAnsi="Courier New" w:cs="Courier New" w:hint="eastAsia"/>
+        </w:rPr>
+        <w:t>You may abbreviate the command to the first letter; e.g., 'h' == 'help'.</w:t>
+      </w:r>
+    </w:p>
+    <w:p>
+      <w:pPr>
+        <w:pStyle w:val="BodyText"/>
+        <w:rPr>
+          <w:rFonts w:ascii="Courier New" w:hAnsi="Courier New" w:cs="Courier New" w:hint="eastAsia"/>
+        </w:rPr>
+      </w:pPr>
+      <w:r>
+        <w:rPr>
+          <w:rFonts w:ascii="Courier New" w:hAnsi="Courier New" w:cs="Courier New" w:hint="eastAsia"/>
+        </w:rPr>
+        <w:t>If FILES is a single "-", read standard input and write standard output.</w:t>
+      </w:r>
+    </w:p>
+    <w:p>
+      <w:pPr>
+        <w:pStyle w:val="BodyText"/>
+        <w:rPr>
+          <w:rFonts w:ascii="Courier New" w:hAnsi="Courier New" w:cs="Courier New"/>
+        </w:rPr>
+      </w:pPr>
+      <w:r>
+        <w:rPr>
+          <w:rFonts w:ascii="Courier New" w:hAnsi="Courier New" w:cs="Courier New" w:hint="eastAsia"/>
+        </w:rPr>
+        <w:t>Run "cheetah options" for the list of valid options.</w:t>
+      </w:r>
+    </w:p>
+    <w:p>
+      <w:pPr>
+        <w:pStyle w:val="BodyText"/>
+        <w:rPr>
+          <w:rFonts w:ascii="Georgia" w:hAnsi="Georgia" w:cs="Courier New"/>
+        </w:rPr>
+      </w:pPr>
+    </w:p>
+    <w:p>
+      <w:pPr>
+        <w:pStyle w:val="BodyText"/>
+        <w:rPr>
+          <w:rFonts w:ascii="Courier New" w:hAnsi="Courier New" w:cs="Courier New" w:hint="eastAsia"/>
+        </w:rPr>
+      </w:pPr>
+      <w:r>
+        <w:rPr>
+          <w:rFonts w:ascii="Courier New" w:hAnsi="Courier New" w:cs="Courier New" w:hint="eastAsia"/>
+        </w:rPr>
         <w:lastRenderedPageBreak/>
-        <w:t xml:space="preserve">         __  ____________  __</w:t>
-      </w:r>
-    </w:p>
-    <w:p>
-      <w:pPr>
-        <w:pStyle w:val="BodyText"/>
-        <w:rPr>
-          <w:rFonts w:ascii="Courier New" w:hAnsi="Courier New" w:cs="Courier New" w:hint="eastAsia"/>
-        </w:rPr>
-      </w:pPr>
-      <w:r>
-        <w:rPr>
-          <w:rFonts w:ascii="Courier New" w:hAnsi="Courier New" w:cs="Courier New" w:hint="eastAsia"/>
-        </w:rPr>
-        <w:t xml:space="preserve">         \ \/            \/ /</w:t>
-      </w:r>
-    </w:p>
-    <w:p>
-      <w:pPr>
-        <w:pStyle w:val="BodyText"/>
-        <w:rPr>
-          <w:rFonts w:ascii="Courier New" w:hAnsi="Courier New" w:cs="Courier New" w:hint="eastAsia"/>
-        </w:rPr>
-      </w:pPr>
-      <w:r>
-        <w:rPr>
-          <w:rFonts w:ascii="Courier New" w:hAnsi="Courier New" w:cs="Courier New" w:hint="eastAsia"/>
-        </w:rPr>
-        <w:t xml:space="preserve">          \/    *   *     \/    CHEETAH 3.2.6.post1 Command-Line Tool</w:t>
-      </w:r>
-    </w:p>
-    <w:p>
-      <w:pPr>
-        <w:pStyle w:val="BodyText"/>
-        <w:rPr>
-          <w:rFonts w:ascii="Courier New" w:hAnsi="Courier New" w:cs="Courier New" w:hint="eastAsia"/>
-        </w:rPr>
-      </w:pPr>
-      <w:r>
-        <w:rPr>
-          <w:rFonts w:ascii="Courier New" w:hAnsi="Courier New" w:cs="Courier New" w:hint="eastAsia"/>
-        </w:rPr>
-        <w:t xml:space="preserve">           \      |       /</w:t>
-      </w:r>
-    </w:p>
-    <w:p>
-      <w:pPr>
-        <w:pStyle w:val="BodyText"/>
-        <w:rPr>
-          <w:rFonts w:ascii="Courier New" w:hAnsi="Courier New" w:cs="Courier New" w:hint="eastAsia"/>
-        </w:rPr>
-      </w:pPr>
-      <w:r>
-        <w:rPr>
-          <w:rFonts w:ascii="Courier New" w:hAnsi="Courier New" w:cs="Courier New" w:hint="eastAsia"/>
-        </w:rPr>
-        <w:t xml:space="preserve">            \  ==----==  /      by Tavis Rudd &lt;tavis@damnsimple.com&gt;</w:t>
-      </w:r>
-    </w:p>
-    <w:p>
-      <w:pPr>
-        <w:pStyle w:val="BodyText"/>
-        <w:rPr>
-          <w:rFonts w:ascii="Courier New" w:hAnsi="Courier New" w:cs="Courier New" w:hint="eastAsia"/>
-        </w:rPr>
-      </w:pPr>
-      <w:r>
-        <w:rPr>
-          <w:rFonts w:ascii="Courier New" w:hAnsi="Courier New" w:cs="Courier New" w:hint="eastAsia"/>
-        </w:rPr>
-        <w:t xml:space="preserve">             \__________/       and Mike Orr &lt;sluggoster@gmail.com&gt;</w:t>
-      </w:r>
-    </w:p>
-    <w:p>
-      <w:pPr>
-        <w:pStyle w:val="BodyText"/>
-        <w:rPr>
-          <w:rFonts w:ascii="Courier New" w:hAnsi="Courier New" w:cs="Courier New" w:hint="eastAsia"/>
-        </w:rPr>
-      </w:pPr>
-    </w:p>
-    <w:p>
-      <w:pPr>
-        <w:pStyle w:val="BodyText"/>
-        <w:rPr>
-          <w:rFonts w:ascii="Courier New" w:hAnsi="Courier New" w:cs="Courier New" w:hint="eastAsia"/>
-        </w:rPr>
-      </w:pPr>
-      <w:r>
-        <w:rPr>
-          <w:rFonts w:ascii="Courier New" w:hAnsi="Courier New" w:cs="Courier New" w:hint="eastAsia"/>
-        </w:rPr>
-        <w:t>USAGE:</w:t>
-      </w:r>
-    </w:p>
-    <w:p>
-      <w:pPr>
-        <w:pStyle w:val="BodyText"/>
-        <w:rPr>
-          <w:rFonts w:ascii="Courier New" w:hAnsi="Courier New" w:cs="Courier New" w:hint="eastAsia"/>
-        </w:rPr>
-      </w:pPr>
-      <w:r>
-        <w:rPr>
-          <w:rFonts w:ascii="Courier New" w:hAnsi="Courier New" w:cs="Courier New" w:hint="eastAsia"/>
-        </w:rPr>
-        <w:t>------</w:t>
-      </w:r>
-    </w:p>
-    <w:p>
-      <w:pPr>
-        <w:pStyle w:val="BodyText"/>
-        <w:rPr>
-          <w:rFonts w:ascii="Courier New" w:hAnsi="Courier New" w:cs="Courier New" w:hint="eastAsia"/>
-        </w:rPr>
-      </w:pPr>
-      <w:r>
-        <w:rPr>
-          <w:rFonts w:ascii="Courier New" w:hAnsi="Courier New" w:cs="Courier New" w:hint="eastAsia"/>
-        </w:rPr>
-        <w:t xml:space="preserve">  cheetah compile [options] [FILES ...]     : Compile template definitions</w:t>
-      </w:r>
-    </w:p>
-    <w:p>
-      <w:pPr>
-        <w:pStyle w:val="BodyText"/>
-        <w:rPr>
-          <w:rFonts w:ascii="Courier New" w:hAnsi="Courier New" w:cs="Courier New" w:hint="eastAsia"/>
-        </w:rPr>
-      </w:pPr>
-      <w:r>
-        <w:rPr>
-          <w:rFonts w:ascii="Courier New" w:hAnsi="Courier New" w:cs="Courier New" w:hint="eastAsia"/>
-        </w:rPr>
-        <w:t xml:space="preserve">  cheetah fill [options] [FILES ...]        : Fill template definitions</w:t>
-      </w:r>
-    </w:p>
-    <w:p>
-      <w:pPr>
-        <w:pStyle w:val="BodyText"/>
-        <w:rPr>
-          <w:rFonts w:ascii="Courier New" w:hAnsi="Courier New" w:cs="Courier New" w:hint="eastAsia"/>
-        </w:rPr>
-      </w:pPr>
-      <w:r>
-        <w:rPr>
-          <w:rFonts w:ascii="Courier New" w:hAnsi="Courier New" w:cs="Courier New" w:hint="eastAsia"/>
-        </w:rPr>
-        <w:t xml:space="preserve">  cheetah help                              : Print this help message</w:t>
-      </w:r>
-    </w:p>
-    <w:p>
-      <w:pPr>
-        <w:pStyle w:val="BodyText"/>
-        <w:rPr>
-          <w:rFonts w:ascii="Courier New" w:hAnsi="Courier New" w:cs="Courier New" w:hint="eastAsia"/>
-        </w:rPr>
-      </w:pPr>
-      <w:r>
-        <w:rPr>
-          <w:rFonts w:ascii="Courier New" w:hAnsi="Courier New" w:cs="Courier New" w:hint="eastAsia"/>
-        </w:rPr>
-        <w:t xml:space="preserve">  cheetah options                           : Print options help message</w:t>
-      </w:r>
-    </w:p>
-    <w:p>
-      <w:pPr>
-        <w:pStyle w:val="BodyText"/>
-        <w:rPr>
-          <w:rFonts w:ascii="Courier New" w:hAnsi="Courier New" w:cs="Courier New" w:hint="eastAsia"/>
-        </w:rPr>
-      </w:pPr>
-      <w:r>
-        <w:rPr>
-          <w:rFonts w:ascii="Courier New" w:hAnsi="Courier New" w:cs="Courier New" w:hint="eastAsia"/>
-        </w:rPr>
-        <w:t xml:space="preserve">  cheetah test [options]                    : Run Cheetah's regression tests</w:t>
-      </w:r>
-    </w:p>
-    <w:p>
-      <w:pPr>
-        <w:pStyle w:val="BodyText"/>
-        <w:rPr>
-          <w:rFonts w:ascii="Courier New" w:hAnsi="Courier New" w:cs="Courier New" w:hint="eastAsia"/>
-        </w:rPr>
-      </w:pPr>
-      <w:r>
-        <w:rPr>
-          <w:rFonts w:ascii="Courier New" w:hAnsi="Courier New" w:cs="Courier New" w:hint="eastAsia"/>
-        </w:rPr>
-        <w:t xml:space="preserve">                                            : (same as for unittest)</w:t>
-      </w:r>
-    </w:p>
-    <w:p>
-      <w:pPr>
-        <w:pStyle w:val="BodyText"/>
-        <w:rPr>
-          <w:rFonts w:ascii="Courier New" w:hAnsi="Courier New" w:cs="Courier New" w:hint="eastAsia"/>
-        </w:rPr>
-      </w:pPr>
-      <w:r>
-        <w:rPr>
-          <w:rFonts w:ascii="Courier New" w:hAnsi="Courier New" w:cs="Courier New" w:hint="eastAsia"/>
-        </w:rPr>
-        <w:t xml:space="preserve">  cheetah version                           : Print Cheetah version number</w:t>
-      </w:r>
-    </w:p>
-    <w:p>
-      <w:pPr>
-        <w:pStyle w:val="BodyText"/>
-        <w:rPr>
-          <w:rFonts w:ascii="Courier New" w:hAnsi="Courier New" w:cs="Courier New" w:hint="eastAsia"/>
-        </w:rPr>
-      </w:pPr>
-    </w:p>
-    <w:p>
-      <w:pPr>
-        <w:pStyle w:val="BodyText"/>
-        <w:rPr>
-          <w:rFonts w:ascii="Courier New" w:hAnsi="Courier New" w:cs="Courier New" w:hint="eastAsia"/>
-        </w:rPr>
-      </w:pPr>
-      <w:r>
-        <w:rPr>
-          <w:rFonts w:ascii="Courier New" w:hAnsi="Courier New" w:cs="Courier New" w:hint="eastAsia"/>
-        </w:rPr>
-        <w:t>You may abbreviate the command to the first letter; e.g., 'h' == 'help'.</w:t>
-      </w:r>
-    </w:p>
-    <w:p>
-      <w:pPr>
-        <w:pStyle w:val="BodyText"/>
-        <w:rPr>
-          <w:rFonts w:ascii="Courier New" w:hAnsi="Courier New" w:cs="Courier New" w:hint="eastAsia"/>
-        </w:rPr>
-      </w:pPr>
-      <w:r>
-        <w:rPr>
-          <w:rFonts w:ascii="Courier New" w:hAnsi="Courier New" w:cs="Courier New" w:hint="eastAsia"/>
-        </w:rPr>
-        <w:t>If FILES is a single "-", read standard input and write standard output.</w:t>
-      </w:r>
-    </w:p>
-    <w:p>
-      <w:pPr>
-        <w:pStyle w:val="BodyText"/>
+        <w:t xml:space="preserve">python </w:t>
+      </w:r>
+      <w:r>
         <w:rPr>
           <w:rFonts w:ascii="Courier New" w:hAnsi="Courier New" w:cs="Courier New"/>
         </w:rPr>
-      </w:pPr>
-      <w:r>
-        <w:rPr>
-          <w:rFonts w:ascii="Courier New" w:hAnsi="Courier New" w:cs="Courier New" w:hint="eastAsia"/>
-        </w:rPr>
-        <w:t>Run "cheetah options" for the list of valid options.</w:t>
-      </w:r>
-    </w:p>
-    <w:p>
-      <w:pPr>
-        <w:pStyle w:val="BodyText"/>
-        <w:rPr>
-          <w:rFonts w:ascii="Georgia" w:hAnsi="Georgia" w:cs="Courier New"/>
-        </w:rPr>
-      </w:pPr>
-    </w:p>
-    <w:p>
-      <w:pPr>
-        <w:pStyle w:val="BodyText"/>
-        <w:rPr>
-          <w:rFonts w:ascii="Courier New" w:hAnsi="Courier New" w:cs="Courier New" w:hint="eastAsia"/>
-        </w:rPr>
-      </w:pPr>
-      <w:r>
-        <w:rPr>
-          <w:rFonts w:ascii="Courier New" w:hAnsi="Courier New" w:cs="Courier New" w:hint="eastAsia"/>
-        </w:rPr>
-        <w:t xml:space="preserve">python </w:t>
+        <w:t>–</w:t>
+      </w:r>
+      <w:r>
+        <w:rPr>
+          <w:rFonts w:ascii="Courier New" w:hAnsi="Courier New" w:cs="Courier New" w:hint="eastAsia"/>
+        </w:rPr>
+        <w:t>h</w:t>
       </w:r>
       <w:r>
         <w:rPr>
           <w:rFonts w:ascii="Courier New" w:hAnsi="Courier New" w:cs="Courier New"/>
         </w:rPr>
-        <w:t>–</w:t>
-      </w:r>
-      <w:r>
-        <w:rPr>
-          <w:rFonts w:ascii="Courier New" w:hAnsi="Courier New" w:cs="Courier New" w:hint="eastAsia"/>
-        </w:rPr>
-        <w:t>h</w:t>
-      </w:r>
-      <w:r>
-        <w:rPr>
-          <w:rFonts w:ascii="Courier New" w:hAnsi="Courier New" w:cs="Courier New"/>
-        </w:rPr>
         <w:t>:</w:t>
       </w:r>
     </w:p>
@@ -1072,301 +1133,301 @@
         <w:rPr>
           <w:rFonts w:ascii="Courier New" w:hAnsi="Courier New" w:cs="Courier New" w:hint="eastAsia"/>
         </w:rPr>
+        <w:t>-b     : issue warnings about str(bytes_instance), str(bytearray_instance)</w:t>
+      </w:r>
+    </w:p>
+    <w:p>
+      <w:pPr>
+        <w:pStyle w:val="BodyText"/>
+        <w:rPr>
+          <w:rFonts w:ascii="Courier New" w:hAnsi="Courier New" w:cs="Courier New" w:hint="eastAsia"/>
+        </w:rPr>
+      </w:pPr>
+      <w:r>
+        <w:rPr>
+          <w:rFonts w:ascii="Courier New" w:hAnsi="Courier New" w:cs="Courier New" w:hint="eastAsia"/>
+        </w:rPr>
+        <w:t xml:space="preserve">         and comparing bytes/bytearray with str. (-bb: issue errors)</w:t>
+      </w:r>
+    </w:p>
+    <w:p>
+      <w:pPr>
+        <w:pStyle w:val="BodyText"/>
+        <w:rPr>
+          <w:rFonts w:ascii="Courier New" w:hAnsi="Courier New" w:cs="Courier New" w:hint="eastAsia"/>
+        </w:rPr>
+      </w:pPr>
+      <w:r>
+        <w:rPr>
+          <w:rFonts w:ascii="Courier New" w:hAnsi="Courier New" w:cs="Courier New" w:hint="eastAsia"/>
+        </w:rPr>
+        <w:t>-B     : don't write .pyc files on import; also PYTHONDONTWRITEBYTECODE=x</w:t>
+      </w:r>
+    </w:p>
+    <w:p>
+      <w:pPr>
+        <w:pStyle w:val="BodyText"/>
+        <w:rPr>
+          <w:rFonts w:ascii="Courier New" w:hAnsi="Courier New" w:cs="Courier New" w:hint="eastAsia"/>
+        </w:rPr>
+      </w:pPr>
+      <w:r>
+        <w:rPr>
+          <w:rFonts w:ascii="Courier New" w:hAnsi="Courier New" w:cs="Courier New" w:hint="eastAsia"/>
+        </w:rPr>
+        <w:t>-c cmd : program passed in as string (terminates option list)</w:t>
+      </w:r>
+    </w:p>
+    <w:p>
+      <w:pPr>
+        <w:pStyle w:val="BodyText"/>
+        <w:rPr>
+          <w:rFonts w:ascii="Courier New" w:hAnsi="Courier New" w:cs="Courier New" w:hint="eastAsia"/>
+        </w:rPr>
+      </w:pPr>
+      <w:r>
+        <w:rPr>
+          <w:rFonts w:ascii="Courier New" w:hAnsi="Courier New" w:cs="Courier New" w:hint="eastAsia"/>
+        </w:rPr>
+        <w:t>-d     : debug output from parser; also PYTHONDEBUG=x</w:t>
+      </w:r>
+    </w:p>
+    <w:p>
+      <w:pPr>
+        <w:pStyle w:val="BodyText"/>
+        <w:rPr>
+          <w:rFonts w:ascii="Courier New" w:hAnsi="Courier New" w:cs="Courier New" w:hint="eastAsia"/>
+        </w:rPr>
+      </w:pPr>
+      <w:r>
+        <w:rPr>
+          <w:rFonts w:ascii="Courier New" w:hAnsi="Courier New" w:cs="Courier New" w:hint="eastAsia"/>
+        </w:rPr>
+        <w:t>-E     : ignore PYTHON* environment variables (such as PYTHONPATH)</w:t>
+      </w:r>
+    </w:p>
+    <w:p>
+      <w:pPr>
+        <w:pStyle w:val="BodyText"/>
+        <w:rPr>
+          <w:rFonts w:ascii="Courier New" w:hAnsi="Courier New" w:cs="Courier New" w:hint="eastAsia"/>
+        </w:rPr>
+      </w:pPr>
+      <w:r>
+        <w:rPr>
+          <w:rFonts w:ascii="Courier New" w:hAnsi="Courier New" w:cs="Courier New" w:hint="eastAsia"/>
+        </w:rPr>
+        <w:t>-h     : print this help message and exit (also --help)</w:t>
+      </w:r>
+    </w:p>
+    <w:p>
+      <w:pPr>
+        <w:pStyle w:val="BodyText"/>
+        <w:rPr>
+          <w:rFonts w:ascii="Courier New" w:hAnsi="Courier New" w:cs="Courier New" w:hint="eastAsia"/>
+        </w:rPr>
+      </w:pPr>
+      <w:r>
+        <w:rPr>
+          <w:rFonts w:ascii="Courier New" w:hAnsi="Courier New" w:cs="Courier New" w:hint="eastAsia"/>
+        </w:rPr>
+        <w:t>-i     : inspect interactively after running script; forces a prompt even</w:t>
+      </w:r>
+    </w:p>
+    <w:p>
+      <w:pPr>
+        <w:pStyle w:val="BodyText"/>
+        <w:rPr>
+          <w:rFonts w:ascii="Courier New" w:hAnsi="Courier New" w:cs="Courier New" w:hint="eastAsia"/>
+        </w:rPr>
+      </w:pPr>
+      <w:r>
+        <w:rPr>
+          <w:rFonts w:ascii="Courier New" w:hAnsi="Courier New" w:cs="Courier New" w:hint="eastAsia"/>
+        </w:rPr>
+        <w:t xml:space="preserve">         if stdin does not appear to be a terminal; also PYTHONINSPECT=x</w:t>
+      </w:r>
+    </w:p>
+    <w:p>
+      <w:pPr>
+        <w:pStyle w:val="BodyText"/>
+        <w:rPr>
+          <w:rFonts w:ascii="Courier New" w:hAnsi="Courier New" w:cs="Courier New" w:hint="eastAsia"/>
+        </w:rPr>
+      </w:pPr>
+      <w:r>
+        <w:rPr>
+          <w:rFonts w:ascii="Courier New" w:hAnsi="Courier New" w:cs="Courier New" w:hint="eastAsia"/>
+        </w:rPr>
+        <w:t>-I     : isolate Python from the user's environment (implies -E and -s)</w:t>
+      </w:r>
+    </w:p>
+    <w:p>
+      <w:pPr>
+        <w:pStyle w:val="BodyText"/>
+        <w:rPr>
+          <w:rFonts w:ascii="Courier New" w:hAnsi="Courier New" w:cs="Courier New" w:hint="eastAsia"/>
+        </w:rPr>
+      </w:pPr>
+      <w:r>
+        <w:rPr>
+          <w:rFonts w:ascii="Courier New" w:hAnsi="Courier New" w:cs="Courier New" w:hint="eastAsia"/>
+        </w:rPr>
+        <w:t>-m mod : run library module as a script (terminates option list)</w:t>
+      </w:r>
+    </w:p>
+    <w:p>
+      <w:pPr>
+        <w:pStyle w:val="BodyText"/>
+        <w:rPr>
+          <w:rFonts w:ascii="Courier New" w:hAnsi="Courier New" w:cs="Courier New" w:hint="eastAsia"/>
+        </w:rPr>
+      </w:pPr>
+      <w:r>
+        <w:rPr>
+          <w:rFonts w:ascii="Courier New" w:hAnsi="Courier New" w:cs="Courier New" w:hint="eastAsia"/>
+        </w:rPr>
+        <w:t>-O     : remove assert and __debug__-dependent statements; add .opt-1 before</w:t>
+      </w:r>
+    </w:p>
+    <w:p>
+      <w:pPr>
+        <w:pStyle w:val="BodyText"/>
+        <w:rPr>
+          <w:rFonts w:ascii="Courier New" w:hAnsi="Courier New" w:cs="Courier New" w:hint="eastAsia"/>
+        </w:rPr>
+      </w:pPr>
+      <w:r>
+        <w:rPr>
+          <w:rFonts w:ascii="Courier New" w:hAnsi="Courier New" w:cs="Courier New" w:hint="eastAsia"/>
+        </w:rPr>
+        <w:t xml:space="preserve">         .pyc extension; also PYTHONOPTIMIZE=x</w:t>
+      </w:r>
+    </w:p>
+    <w:p>
+      <w:pPr>
+        <w:pStyle w:val="BodyText"/>
+        <w:rPr>
+          <w:rFonts w:ascii="Courier New" w:hAnsi="Courier New" w:cs="Courier New" w:hint="eastAsia"/>
+        </w:rPr>
+      </w:pPr>
+      <w:r>
+        <w:rPr>
+          <w:rFonts w:ascii="Courier New" w:hAnsi="Courier New" w:cs="Courier New" w:hint="eastAsia"/>
+        </w:rPr>
+        <w:t>-OO    : do -O changes and also discard docstrings; add .opt-2 before</w:t>
+      </w:r>
+    </w:p>
+    <w:p>
+      <w:pPr>
+        <w:pStyle w:val="BodyText"/>
+        <w:rPr>
+          <w:rFonts w:ascii="Courier New" w:hAnsi="Courier New" w:cs="Courier New" w:hint="eastAsia"/>
+        </w:rPr>
+      </w:pPr>
+      <w:r>
+        <w:rPr>
+          <w:rFonts w:ascii="Courier New" w:hAnsi="Courier New" w:cs="Courier New" w:hint="eastAsia"/>
+        </w:rPr>
+        <w:t xml:space="preserve">         .pyc extension</w:t>
+      </w:r>
+    </w:p>
+    <w:p>
+      <w:pPr>
+        <w:pStyle w:val="BodyText"/>
+        <w:rPr>
+          <w:rFonts w:ascii="Courier New" w:hAnsi="Courier New" w:cs="Courier New" w:hint="eastAsia"/>
+        </w:rPr>
+      </w:pPr>
+      <w:r>
+        <w:rPr>
+          <w:rFonts w:ascii="Courier New" w:hAnsi="Courier New" w:cs="Courier New" w:hint="eastAsia"/>
+        </w:rPr>
+        <w:t>-q     : don't print version and copyright messages on interactive startup</w:t>
+      </w:r>
+    </w:p>
+    <w:p>
+      <w:pPr>
+        <w:pStyle w:val="BodyText"/>
+        <w:rPr>
+          <w:rFonts w:ascii="Courier New" w:hAnsi="Courier New" w:cs="Courier New" w:hint="eastAsia"/>
+        </w:rPr>
+      </w:pPr>
+      <w:r>
+        <w:rPr>
+          <w:rFonts w:ascii="Courier New" w:hAnsi="Courier New" w:cs="Courier New" w:hint="eastAsia"/>
+        </w:rPr>
+        <w:t>-s     : don't add user site directory to sys.path; also PYTHONNOUSERSITE</w:t>
+      </w:r>
+    </w:p>
+    <w:p>
+      <w:pPr>
+        <w:pStyle w:val="BodyText"/>
+        <w:rPr>
+          <w:rFonts w:ascii="Courier New" w:hAnsi="Courier New" w:cs="Courier New" w:hint="eastAsia"/>
+        </w:rPr>
+      </w:pPr>
+      <w:r>
+        <w:rPr>
+          <w:rFonts w:ascii="Courier New" w:hAnsi="Courier New" w:cs="Courier New" w:hint="eastAsia"/>
+        </w:rPr>
+        <w:t>-S     : don't imply 'import site' on initialization</w:t>
+      </w:r>
+    </w:p>
+    <w:p>
+      <w:pPr>
+        <w:pStyle w:val="BodyText"/>
+        <w:rPr>
+          <w:rFonts w:ascii="Courier New" w:hAnsi="Courier New" w:cs="Courier New" w:hint="eastAsia"/>
+        </w:rPr>
+      </w:pPr>
+      <w:r>
+        <w:rPr>
+          <w:rFonts w:ascii="Courier New" w:hAnsi="Courier New" w:cs="Courier New" w:hint="eastAsia"/>
+        </w:rPr>
+        <w:t>-u     : force the stdout and stderr streams to be unbuffered;</w:t>
+      </w:r>
+    </w:p>
+    <w:p>
+      <w:pPr>
+        <w:pStyle w:val="BodyText"/>
+        <w:rPr>
+          <w:rFonts w:ascii="Courier New" w:hAnsi="Courier New" w:cs="Courier New" w:hint="eastAsia"/>
+        </w:rPr>
+      </w:pPr>
+      <w:r>
+        <w:rPr>
+          <w:rFonts w:ascii="Courier New" w:hAnsi="Courier New" w:cs="Courier New" w:hint="eastAsia"/>
+        </w:rPr>
+        <w:t xml:space="preserve">         this option has no effect on stdin; also PYTHONUNBUFFERED=x</w:t>
+      </w:r>
+    </w:p>
+    <w:p>
+      <w:pPr>
+        <w:pStyle w:val="BodyText"/>
+        <w:rPr>
+          <w:rFonts w:ascii="Courier New" w:hAnsi="Courier New" w:cs="Courier New" w:hint="eastAsia"/>
+        </w:rPr>
+      </w:pPr>
+      <w:r>
+        <w:rPr>
+          <w:rFonts w:ascii="Courier New" w:hAnsi="Courier New" w:cs="Courier New" w:hint="eastAsia"/>
+        </w:rPr>
+        <w:t>-v     : verbose (trace import statements); also PYTHONVERBOSE=x</w:t>
+      </w:r>
+    </w:p>
+    <w:p>
+      <w:pPr>
+        <w:pStyle w:val="BodyText"/>
+        <w:rPr>
+          <w:rFonts w:ascii="Courier New" w:hAnsi="Courier New" w:cs="Courier New" w:hint="eastAsia"/>
+        </w:rPr>
+      </w:pPr>
+      <w:r>
+        <w:rPr>
+          <w:rFonts w:ascii="Courier New" w:hAnsi="Courier New" w:cs="Courier New" w:hint="eastAsia"/>
+        </w:rPr>
         <w:lastRenderedPageBreak/>
-        <w:t>-b     : issue warnings about str(bytes_instance), str(bytearray_instance)</w:t>
-      </w:r>
-    </w:p>
-    <w:p>
-      <w:pPr>
-        <w:pStyle w:val="BodyText"/>
-        <w:rPr>
-          <w:rFonts w:ascii="Courier New" w:hAnsi="Courier New" w:cs="Courier New" w:hint="eastAsia"/>
-        </w:rPr>
-      </w:pPr>
-      <w:r>
-        <w:rPr>
-          <w:rFonts w:ascii="Courier New" w:hAnsi="Courier New" w:cs="Courier New" w:hint="eastAsia"/>
-        </w:rPr>
-        <w:t xml:space="preserve">         and comparing bytes/bytearray with str. (-bb: issue errors)</w:t>
-      </w:r>
-    </w:p>
-    <w:p>
-      <w:pPr>
-        <w:pStyle w:val="BodyText"/>
-        <w:rPr>
-          <w:rFonts w:ascii="Courier New" w:hAnsi="Courier New" w:cs="Courier New" w:hint="eastAsia"/>
-        </w:rPr>
-      </w:pPr>
-      <w:r>
-        <w:rPr>
-          <w:rFonts w:ascii="Courier New" w:hAnsi="Courier New" w:cs="Courier New" w:hint="eastAsia"/>
-        </w:rPr>
-        <w:t>-B     : don't write .pyc files on import; also PYTHONDONTWRITEBYTECODE=x</w:t>
-      </w:r>
-    </w:p>
-    <w:p>
-      <w:pPr>
-        <w:pStyle w:val="BodyText"/>
-        <w:rPr>
-          <w:rFonts w:ascii="Courier New" w:hAnsi="Courier New" w:cs="Courier New" w:hint="eastAsia"/>
-        </w:rPr>
-      </w:pPr>
-      <w:r>
-        <w:rPr>
-          <w:rFonts w:ascii="Courier New" w:hAnsi="Courier New" w:cs="Courier New" w:hint="eastAsia"/>
-        </w:rPr>
-        <w:t>-c cmd : program passed in as string (terminates option list)</w:t>
-      </w:r>
-    </w:p>
-    <w:p>
-      <w:pPr>
-        <w:pStyle w:val="BodyText"/>
-        <w:rPr>
-          <w:rFonts w:ascii="Courier New" w:hAnsi="Courier New" w:cs="Courier New" w:hint="eastAsia"/>
-        </w:rPr>
-      </w:pPr>
-      <w:r>
-        <w:rPr>
-          <w:rFonts w:ascii="Courier New" w:hAnsi="Courier New" w:cs="Courier New" w:hint="eastAsia"/>
-        </w:rPr>
-        <w:t>-d     : debug output from parser; also PYTHONDEBUG=x</w:t>
-      </w:r>
-    </w:p>
-    <w:p>
-      <w:pPr>
-        <w:pStyle w:val="BodyText"/>
-        <w:rPr>
-          <w:rFonts w:ascii="Courier New" w:hAnsi="Courier New" w:cs="Courier New" w:hint="eastAsia"/>
-        </w:rPr>
-      </w:pPr>
-      <w:r>
-        <w:rPr>
-          <w:rFonts w:ascii="Courier New" w:hAnsi="Courier New" w:cs="Courier New" w:hint="eastAsia"/>
-        </w:rPr>
-        <w:t>-E     : ignore PYTHON* environment variables (such as PYTHONPATH)</w:t>
-      </w:r>
-    </w:p>
-    <w:p>
-      <w:pPr>
-        <w:pStyle w:val="BodyText"/>
-        <w:rPr>
-          <w:rFonts w:ascii="Courier New" w:hAnsi="Courier New" w:cs="Courier New" w:hint="eastAsia"/>
-        </w:rPr>
-      </w:pPr>
-      <w:r>
-        <w:rPr>
-          <w:rFonts w:ascii="Courier New" w:hAnsi="Courier New" w:cs="Courier New" w:hint="eastAsia"/>
-        </w:rPr>
-        <w:t>-h     : print this help message and exit (also --help)</w:t>
-      </w:r>
-    </w:p>
-    <w:p>
-      <w:pPr>
-        <w:pStyle w:val="BodyText"/>
-        <w:rPr>
-          <w:rFonts w:ascii="Courier New" w:hAnsi="Courier New" w:cs="Courier New" w:hint="eastAsia"/>
-        </w:rPr>
-      </w:pPr>
-      <w:r>
-        <w:rPr>
-          <w:rFonts w:ascii="Courier New" w:hAnsi="Courier New" w:cs="Courier New" w:hint="eastAsia"/>
-        </w:rPr>
-        <w:t>-i     : inspect interactively after running script; forces a prompt even</w:t>
-      </w:r>
-    </w:p>
-    <w:p>
-      <w:pPr>
-        <w:pStyle w:val="BodyText"/>
-        <w:rPr>
-          <w:rFonts w:ascii="Courier New" w:hAnsi="Courier New" w:cs="Courier New" w:hint="eastAsia"/>
-        </w:rPr>
-      </w:pPr>
-      <w:r>
-        <w:rPr>
-          <w:rFonts w:ascii="Courier New" w:hAnsi="Courier New" w:cs="Courier New" w:hint="eastAsia"/>
-        </w:rPr>
-        <w:t xml:space="preserve">         if stdin does not appear to be a terminal; also PYTHONINSPECT=x</w:t>
-      </w:r>
-    </w:p>
-    <w:p>
-      <w:pPr>
-        <w:pStyle w:val="BodyText"/>
-        <w:rPr>
-          <w:rFonts w:ascii="Courier New" w:hAnsi="Courier New" w:cs="Courier New" w:hint="eastAsia"/>
-        </w:rPr>
-      </w:pPr>
-      <w:r>
-        <w:rPr>
-          <w:rFonts w:ascii="Courier New" w:hAnsi="Courier New" w:cs="Courier New" w:hint="eastAsia"/>
-        </w:rPr>
-        <w:t>-I     : isolate Python from the user's environment (implies -E and -s)</w:t>
-      </w:r>
-    </w:p>
-    <w:p>
-      <w:pPr>
-        <w:pStyle w:val="BodyText"/>
-        <w:rPr>
-          <w:rFonts w:ascii="Courier New" w:hAnsi="Courier New" w:cs="Courier New" w:hint="eastAsia"/>
-        </w:rPr>
-      </w:pPr>
-      <w:r>
-        <w:rPr>
-          <w:rFonts w:ascii="Courier New" w:hAnsi="Courier New" w:cs="Courier New" w:hint="eastAsia"/>
-        </w:rPr>
-        <w:t>-m mod : run library module as a script (terminates option list)</w:t>
-      </w:r>
-    </w:p>
-    <w:p>
-      <w:pPr>
-        <w:pStyle w:val="BodyText"/>
-        <w:rPr>
-          <w:rFonts w:ascii="Courier New" w:hAnsi="Courier New" w:cs="Courier New" w:hint="eastAsia"/>
-        </w:rPr>
-      </w:pPr>
-      <w:r>
-        <w:rPr>
-          <w:rFonts w:ascii="Courier New" w:hAnsi="Courier New" w:cs="Courier New" w:hint="eastAsia"/>
-        </w:rPr>
-        <w:t>-O     : remove assert and __debug__-dependent statements; add .opt-1 before</w:t>
-      </w:r>
-    </w:p>
-    <w:p>
-      <w:pPr>
-        <w:pStyle w:val="BodyText"/>
-        <w:rPr>
-          <w:rFonts w:ascii="Courier New" w:hAnsi="Courier New" w:cs="Courier New" w:hint="eastAsia"/>
-        </w:rPr>
-      </w:pPr>
-      <w:r>
-        <w:rPr>
-          <w:rFonts w:ascii="Courier New" w:hAnsi="Courier New" w:cs="Courier New" w:hint="eastAsia"/>
-        </w:rPr>
-        <w:t xml:space="preserve">         .pyc extension; also PYTHONOPTIMIZE=x</w:t>
-      </w:r>
-    </w:p>
-    <w:p>
-      <w:pPr>
-        <w:pStyle w:val="BodyText"/>
-        <w:rPr>
-          <w:rFonts w:ascii="Courier New" w:hAnsi="Courier New" w:cs="Courier New" w:hint="eastAsia"/>
-        </w:rPr>
-      </w:pPr>
-      <w:r>
-        <w:rPr>
-          <w:rFonts w:ascii="Courier New" w:hAnsi="Courier New" w:cs="Courier New" w:hint="eastAsia"/>
-        </w:rPr>
-        <w:t>-OO    : do -O changes and also discard docstrings; add .opt-2 before</w:t>
-      </w:r>
-    </w:p>
-    <w:p>
-      <w:pPr>
-        <w:pStyle w:val="BodyText"/>
-        <w:rPr>
-          <w:rFonts w:ascii="Courier New" w:hAnsi="Courier New" w:cs="Courier New" w:hint="eastAsia"/>
-        </w:rPr>
-      </w:pPr>
-      <w:r>
-        <w:rPr>
-          <w:rFonts w:ascii="Courier New" w:hAnsi="Courier New" w:cs="Courier New" w:hint="eastAsia"/>
-        </w:rPr>
-        <w:t xml:space="preserve">         .pyc extension</w:t>
-      </w:r>
-    </w:p>
-    <w:p>
-      <w:pPr>
-        <w:pStyle w:val="BodyText"/>
-        <w:rPr>
-          <w:rFonts w:ascii="Courier New" w:hAnsi="Courier New" w:cs="Courier New" w:hint="eastAsia"/>
-        </w:rPr>
-      </w:pPr>
-      <w:r>
-        <w:rPr>
-          <w:rFonts w:ascii="Courier New" w:hAnsi="Courier New" w:cs="Courier New" w:hint="eastAsia"/>
-        </w:rPr>
-        <w:t>-q     : don't print version and copyright messages on interactive startup</w:t>
-      </w:r>
-    </w:p>
-    <w:p>
-      <w:pPr>
-        <w:pStyle w:val="BodyText"/>
-        <w:rPr>
-          <w:rFonts w:ascii="Courier New" w:hAnsi="Courier New" w:cs="Courier New" w:hint="eastAsia"/>
-        </w:rPr>
-      </w:pPr>
-      <w:r>
-        <w:rPr>
-          <w:rFonts w:ascii="Courier New" w:hAnsi="Courier New" w:cs="Courier New" w:hint="eastAsia"/>
-        </w:rPr>
-        <w:t>-s     : don't add user site directory to sys.path; also PYTHONNOUSERSITE</w:t>
-      </w:r>
-    </w:p>
-    <w:p>
-      <w:pPr>
-        <w:pStyle w:val="BodyText"/>
-        <w:rPr>
-          <w:rFonts w:ascii="Courier New" w:hAnsi="Courier New" w:cs="Courier New" w:hint="eastAsia"/>
-        </w:rPr>
-      </w:pPr>
-      <w:r>
-        <w:rPr>
-          <w:rFonts w:ascii="Courier New" w:hAnsi="Courier New" w:cs="Courier New" w:hint="eastAsia"/>
-        </w:rPr>
-        <w:t>-S     : don't imply 'import site' on initialization</w:t>
-      </w:r>
-    </w:p>
-    <w:p>
-      <w:pPr>
-        <w:pStyle w:val="BodyText"/>
-        <w:rPr>
-          <w:rFonts w:ascii="Courier New" w:hAnsi="Courier New" w:cs="Courier New" w:hint="eastAsia"/>
-        </w:rPr>
-      </w:pPr>
-      <w:r>
-        <w:rPr>
-          <w:rFonts w:ascii="Courier New" w:hAnsi="Courier New" w:cs="Courier New" w:hint="eastAsia"/>
-        </w:rPr>
-        <w:t>-u     : force the stdout and stderr streams to be unbuffered;</w:t>
-      </w:r>
-    </w:p>
-    <w:p>
-      <w:pPr>
-        <w:pStyle w:val="BodyText"/>
-        <w:rPr>
-          <w:rFonts w:ascii="Courier New" w:hAnsi="Courier New" w:cs="Courier New" w:hint="eastAsia"/>
-        </w:rPr>
-      </w:pPr>
-      <w:r>
-        <w:rPr>
-          <w:rFonts w:ascii="Courier New" w:hAnsi="Courier New" w:cs="Courier New" w:hint="eastAsia"/>
-        </w:rPr>
-        <w:t xml:space="preserve">         this option has no effect on stdin; also PYTHONUNBUFFERED=x</w:t>
-      </w:r>
-    </w:p>
-    <w:p>
-      <w:pPr>
-        <w:pStyle w:val="BodyText"/>
-        <w:rPr>
-          <w:rFonts w:ascii="Courier New" w:hAnsi="Courier New" w:cs="Courier New" w:hint="eastAsia"/>
-        </w:rPr>
-      </w:pPr>
-      <w:r>
-        <w:rPr>
-          <w:rFonts w:ascii="Courier New" w:hAnsi="Courier New" w:cs="Courier New" w:hint="eastAsia"/>
-        </w:rPr>
-        <w:t>-v     : verbose (trace import statements); also PYTHONVERBOSE=x</w:t>
-      </w:r>
-    </w:p>
-    <w:p>
-      <w:pPr>
-        <w:pStyle w:val="BodyText"/>
-        <w:rPr>
-          <w:rFonts w:ascii="Courier New" w:hAnsi="Courier New" w:cs="Courier New" w:hint="eastAsia"/>
-        </w:rPr>
-      </w:pPr>
-      <w:r>
-        <w:rPr>
-          <w:rFonts w:ascii="Courier New" w:hAnsi="Courier New" w:cs="Courier New" w:hint="eastAsia"/>
-        </w:rPr>
         <w:t xml:space="preserve">         can be supplied multiple times to increase verbosity</w:t>
       </w:r>
     </w:p>
@@ -1409,114 +1470,424 @@
         <w:rPr>
           <w:rFonts w:ascii="Courier New" w:hAnsi="Courier New" w:cs="Courier New" w:hint="eastAsia"/>
         </w:rPr>
+        <w:t>-W arg : warning control; arg is action:message:category:module:lineno</w:t>
+      </w:r>
+    </w:p>
+    <w:p>
+      <w:pPr>
+        <w:pStyle w:val="BodyText"/>
+        <w:rPr>
+          <w:rFonts w:ascii="Courier New" w:hAnsi="Courier New" w:cs="Courier New" w:hint="eastAsia"/>
+        </w:rPr>
+      </w:pPr>
+      <w:r>
+        <w:rPr>
+          <w:rFonts w:ascii="Courier New" w:hAnsi="Courier New" w:cs="Courier New" w:hint="eastAsia"/>
+        </w:rPr>
+        <w:t xml:space="preserve">         also PYTHONWARNINGS=arg</w:t>
+      </w:r>
+    </w:p>
+    <w:p>
+      <w:pPr>
+        <w:pStyle w:val="BodyText"/>
+        <w:rPr>
+          <w:rFonts w:ascii="Courier New" w:hAnsi="Courier New" w:cs="Courier New" w:hint="eastAsia"/>
+        </w:rPr>
+      </w:pPr>
+      <w:r>
+        <w:rPr>
+          <w:rFonts w:ascii="Courier New" w:hAnsi="Courier New" w:cs="Courier New" w:hint="eastAsia"/>
+        </w:rPr>
+        <w:t>-x     : skip first line of source, allowing use of non-Unix forms of #!cmd</w:t>
+      </w:r>
+    </w:p>
+    <w:p>
+      <w:pPr>
+        <w:pStyle w:val="BodyText"/>
+        <w:rPr>
+          <w:rFonts w:ascii="Courier New" w:hAnsi="Courier New" w:cs="Courier New" w:hint="eastAsia"/>
+        </w:rPr>
+      </w:pPr>
+      <w:r>
+        <w:rPr>
+          <w:rFonts w:ascii="Courier New" w:hAnsi="Courier New" w:cs="Courier New" w:hint="eastAsia"/>
+        </w:rPr>
+        <w:t>-X opt : set implementation-specific option. The following options are available</w:t>
+      </w:r>
+    </w:p>
+    <w:p>
+      <w:pPr>
+        <w:pStyle w:val="BodyText"/>
+        <w:rPr>
+          <w:rFonts w:ascii="Courier New" w:hAnsi="Courier New" w:cs="Courier New" w:hint="eastAsia"/>
+        </w:rPr>
+      </w:pPr>
+      <w:r>
+        <w:rPr>
+          <w:rFonts w:ascii="Courier New" w:hAnsi="Courier New" w:cs="Courier New" w:hint="eastAsia"/>
+        </w:rPr>
+        <w:t>:</w:t>
+      </w:r>
+    </w:p>
+    <w:p>
+      <w:pPr>
+        <w:pStyle w:val="BodyText"/>
+        <w:rPr>
+          <w:rFonts w:ascii="Courier New" w:hAnsi="Courier New" w:cs="Courier New" w:hint="eastAsia"/>
+        </w:rPr>
+      </w:pPr>
+    </w:p>
+    <w:p>
+      <w:pPr>
+        <w:pStyle w:val="BodyText"/>
+        <w:rPr>
+          <w:rFonts w:ascii="Courier New" w:hAnsi="Courier New" w:cs="Courier New" w:hint="eastAsia"/>
+        </w:rPr>
+      </w:pPr>
+      <w:r>
+        <w:rPr>
+          <w:rFonts w:ascii="Courier New" w:hAnsi="Courier New" w:cs="Courier New" w:hint="eastAsia"/>
+        </w:rPr>
+        <w:t xml:space="preserve">         -X faulthandler: enable faulthandler</w:t>
+      </w:r>
+    </w:p>
+    <w:p>
+      <w:pPr>
+        <w:pStyle w:val="BodyText"/>
+        <w:rPr>
+          <w:rFonts w:ascii="Courier New" w:hAnsi="Courier New" w:cs="Courier New" w:hint="eastAsia"/>
+        </w:rPr>
+      </w:pPr>
+      <w:r>
+        <w:rPr>
+          <w:rFonts w:ascii="Courier New" w:hAnsi="Courier New" w:cs="Courier New" w:hint="eastAsia"/>
+        </w:rPr>
+        <w:t xml:space="preserve">         -X showrefcount: output the total reference count and number of used</w:t>
+      </w:r>
+    </w:p>
+    <w:p>
+      <w:pPr>
+        <w:pStyle w:val="BodyText"/>
+        <w:rPr>
+          <w:rFonts w:ascii="Courier New" w:hAnsi="Courier New" w:cs="Courier New" w:hint="eastAsia"/>
+        </w:rPr>
+      </w:pPr>
+      <w:r>
+        <w:rPr>
+          <w:rFonts w:ascii="Courier New" w:hAnsi="Courier New" w:cs="Courier New" w:hint="eastAsia"/>
+        </w:rPr>
+        <w:t xml:space="preserve">             memory blocks when the program finishes or after each statement in</w:t>
+      </w:r>
+    </w:p>
+    <w:p>
+      <w:pPr>
+        <w:pStyle w:val="BodyText"/>
+        <w:rPr>
+          <w:rFonts w:ascii="Courier New" w:hAnsi="Courier New" w:cs="Courier New" w:hint="eastAsia"/>
+        </w:rPr>
+      </w:pPr>
+      <w:r>
+        <w:rPr>
+          <w:rFonts w:ascii="Courier New" w:hAnsi="Courier New" w:cs="Courier New" w:hint="eastAsia"/>
+        </w:rPr>
+        <w:t>the</w:t>
+      </w:r>
+    </w:p>
+    <w:p>
+      <w:pPr>
+        <w:pStyle w:val="BodyText"/>
+        <w:rPr>
+          <w:rFonts w:ascii="Courier New" w:hAnsi="Courier New" w:cs="Courier New" w:hint="eastAsia"/>
+        </w:rPr>
+      </w:pPr>
+      <w:r>
+        <w:rPr>
+          <w:rFonts w:ascii="Courier New" w:hAnsi="Courier New" w:cs="Courier New" w:hint="eastAsia"/>
+        </w:rPr>
+        <w:t xml:space="preserve">             interactive interpreter. This only works on debug builds</w:t>
+      </w:r>
+    </w:p>
+    <w:p>
+      <w:pPr>
+        <w:pStyle w:val="BodyText"/>
+        <w:rPr>
+          <w:rFonts w:ascii="Courier New" w:hAnsi="Courier New" w:cs="Courier New" w:hint="eastAsia"/>
+        </w:rPr>
+      </w:pPr>
+      <w:r>
+        <w:rPr>
+          <w:rFonts w:ascii="Courier New" w:hAnsi="Courier New" w:cs="Courier New" w:hint="eastAsia"/>
+        </w:rPr>
+        <w:t xml:space="preserve">         -X tracemalloc: start tracing Python memory allocations using the</w:t>
+      </w:r>
+    </w:p>
+    <w:p>
+      <w:pPr>
+        <w:pStyle w:val="BodyText"/>
+        <w:rPr>
+          <w:rFonts w:ascii="Courier New" w:hAnsi="Courier New" w:cs="Courier New" w:hint="eastAsia"/>
+        </w:rPr>
+      </w:pPr>
+      <w:r>
+        <w:rPr>
+          <w:rFonts w:ascii="Courier New" w:hAnsi="Courier New" w:cs="Courier New" w:hint="eastAsia"/>
+        </w:rPr>
+        <w:t xml:space="preserve">             tracemalloc module. By default, only the most recent frame is store</w:t>
+      </w:r>
+    </w:p>
+    <w:p>
+      <w:pPr>
+        <w:pStyle w:val="BodyText"/>
+        <w:rPr>
+          <w:rFonts w:ascii="Courier New" w:hAnsi="Courier New" w:cs="Courier New" w:hint="eastAsia"/>
+        </w:rPr>
+      </w:pPr>
+      <w:r>
+        <w:rPr>
+          <w:rFonts w:ascii="Courier New" w:hAnsi="Courier New" w:cs="Courier New" w:hint="eastAsia"/>
+        </w:rPr>
+        <w:t>d in a</w:t>
+      </w:r>
+    </w:p>
+    <w:p>
+      <w:pPr>
+        <w:pStyle w:val="BodyText"/>
+        <w:rPr>
+          <w:rFonts w:ascii="Courier New" w:hAnsi="Courier New" w:cs="Courier New" w:hint="eastAsia"/>
+        </w:rPr>
+      </w:pPr>
+      <w:r>
+        <w:rPr>
+          <w:rFonts w:ascii="Courier New" w:hAnsi="Courier New" w:cs="Courier New" w:hint="eastAsia"/>
+        </w:rPr>
+        <w:t xml:space="preserve">             traceback of a trace. Use -X tracemalloc=NFRAME to start tracing wi</w:t>
+      </w:r>
+    </w:p>
+    <w:p>
+      <w:pPr>
+        <w:pStyle w:val="BodyText"/>
+        <w:rPr>
+          <w:rFonts w:ascii="Courier New" w:hAnsi="Courier New" w:cs="Courier New" w:hint="eastAsia"/>
+        </w:rPr>
+      </w:pPr>
+      <w:r>
+        <w:rPr>
+          <w:rFonts w:ascii="Courier New" w:hAnsi="Courier New" w:cs="Courier New" w:hint="eastAsia"/>
+        </w:rPr>
+        <w:t>th a</w:t>
+      </w:r>
+    </w:p>
+    <w:p>
+      <w:pPr>
+        <w:pStyle w:val="BodyText"/>
+        <w:rPr>
+          <w:rFonts w:ascii="Courier New" w:hAnsi="Courier New" w:cs="Courier New" w:hint="eastAsia"/>
+        </w:rPr>
+      </w:pPr>
+      <w:r>
+        <w:rPr>
+          <w:rFonts w:ascii="Courier New" w:hAnsi="Courier New" w:cs="Courier New" w:hint="eastAsia"/>
+        </w:rPr>
+        <w:t xml:space="preserve">             traceback limit of NFRAME frames</w:t>
+      </w:r>
+    </w:p>
+    <w:p>
+      <w:pPr>
+        <w:pStyle w:val="BodyText"/>
+        <w:rPr>
+          <w:rFonts w:ascii="Courier New" w:hAnsi="Courier New" w:cs="Courier New" w:hint="eastAsia"/>
+        </w:rPr>
+      </w:pPr>
+      <w:r>
+        <w:rPr>
+          <w:rFonts w:ascii="Courier New" w:hAnsi="Courier New" w:cs="Courier New" w:hint="eastAsia"/>
+        </w:rPr>
+        <w:t xml:space="preserve">         -X showalloccount: output the total count of allocated objects for each</w:t>
+      </w:r>
+    </w:p>
+    <w:p>
+      <w:pPr>
+        <w:pStyle w:val="BodyText"/>
+        <w:rPr>
+          <w:rFonts w:ascii="Courier New" w:hAnsi="Courier New" w:cs="Courier New" w:hint="eastAsia"/>
+        </w:rPr>
+      </w:pPr>
+    </w:p>
+    <w:p>
+      <w:pPr>
+        <w:pStyle w:val="BodyText"/>
+        <w:rPr>
+          <w:rFonts w:ascii="Courier New" w:hAnsi="Courier New" w:cs="Courier New" w:hint="eastAsia"/>
+        </w:rPr>
+      </w:pPr>
+      <w:r>
+        <w:rPr>
+          <w:rFonts w:ascii="Courier New" w:hAnsi="Courier New" w:cs="Courier New" w:hint="eastAsia"/>
+        </w:rPr>
+        <w:t xml:space="preserve">             type when the program finishes. This only works when Python was bui</w:t>
+      </w:r>
+    </w:p>
+    <w:p>
+      <w:pPr>
+        <w:pStyle w:val="BodyText"/>
+        <w:rPr>
+          <w:rFonts w:ascii="Courier New" w:hAnsi="Courier New" w:cs="Courier New" w:hint="eastAsia"/>
+        </w:rPr>
+      </w:pPr>
+      <w:r>
+        <w:rPr>
+          <w:rFonts w:ascii="Courier New" w:hAnsi="Courier New" w:cs="Courier New" w:hint="eastAsia"/>
+        </w:rPr>
         <w:lastRenderedPageBreak/>
-        <w:t>-W arg : warning control; arg is action:message:category:module:lineno</w:t>
-      </w:r>
-    </w:p>
-    <w:p>
-      <w:pPr>
-        <w:pStyle w:val="BodyText"/>
-        <w:rPr>
-          <w:rFonts w:ascii="Courier New" w:hAnsi="Courier New" w:cs="Courier New" w:hint="eastAsia"/>
-        </w:rPr>
-      </w:pPr>
-      <w:r>
-        <w:rPr>
-          <w:rFonts w:ascii="Courier New" w:hAnsi="Courier New" w:cs="Courier New" w:hint="eastAsia"/>
-        </w:rPr>
-        <w:t xml:space="preserve">         also PYTHONWARNINGS=arg</w:t>
-      </w:r>
-    </w:p>
-    <w:p>
-      <w:pPr>
-        <w:pStyle w:val="BodyText"/>
-        <w:rPr>
-          <w:rFonts w:ascii="Courier New" w:hAnsi="Courier New" w:cs="Courier New" w:hint="eastAsia"/>
-        </w:rPr>
-      </w:pPr>
-      <w:r>
-        <w:rPr>
-          <w:rFonts w:ascii="Courier New" w:hAnsi="Courier New" w:cs="Courier New" w:hint="eastAsia"/>
-        </w:rPr>
-        <w:t>-x     : skip first line of source, allowing use of non-Unix forms of #!cmd</w:t>
-      </w:r>
-    </w:p>
-    <w:p>
-      <w:pPr>
-        <w:pStyle w:val="BodyText"/>
-        <w:rPr>
-          <w:rFonts w:ascii="Courier New" w:hAnsi="Courier New" w:cs="Courier New" w:hint="eastAsia"/>
-        </w:rPr>
-      </w:pPr>
-      <w:r>
-        <w:rPr>
-          <w:rFonts w:ascii="Courier New" w:hAnsi="Courier New" w:cs="Courier New" w:hint="eastAsia"/>
-        </w:rPr>
-        <w:t>-X opt : set implementation-specific option. The following options are available</w:t>
-      </w:r>
-    </w:p>
-    <w:p>
-      <w:pPr>
-        <w:pStyle w:val="BodyText"/>
-        <w:rPr>
-          <w:rFonts w:ascii="Courier New" w:hAnsi="Courier New" w:cs="Courier New" w:hint="eastAsia"/>
-        </w:rPr>
-      </w:pPr>
-      <w:r>
-        <w:rPr>
-          <w:rFonts w:ascii="Courier New" w:hAnsi="Courier New" w:cs="Courier New" w:hint="eastAsia"/>
-        </w:rPr>
-        <w:t>:</w:t>
-      </w:r>
-    </w:p>
-    <w:p>
-      <w:pPr>
-        <w:pStyle w:val="BodyText"/>
-        <w:rPr>
-          <w:rFonts w:ascii="Courier New" w:hAnsi="Courier New" w:cs="Courier New" w:hint="eastAsia"/>
-        </w:rPr>
-      </w:pPr>
-    </w:p>
-    <w:p>
-      <w:pPr>
-        <w:pStyle w:val="BodyText"/>
-        <w:rPr>
-          <w:rFonts w:ascii="Courier New" w:hAnsi="Courier New" w:cs="Courier New" w:hint="eastAsia"/>
-        </w:rPr>
-      </w:pPr>
-      <w:r>
-        <w:rPr>
-          <w:rFonts w:ascii="Courier New" w:hAnsi="Courier New" w:cs="Courier New" w:hint="eastAsia"/>
-        </w:rPr>
-        <w:t xml:space="preserve">         -X faulthandler: enable faulthandler</w:t>
-      </w:r>
-    </w:p>
-    <w:p>
-      <w:pPr>
-        <w:pStyle w:val="BodyText"/>
-        <w:rPr>
-          <w:rFonts w:ascii="Courier New" w:hAnsi="Courier New" w:cs="Courier New" w:hint="eastAsia"/>
-        </w:rPr>
-      </w:pPr>
-      <w:r>
-        <w:rPr>
-          <w:rFonts w:ascii="Courier New" w:hAnsi="Courier New" w:cs="Courier New" w:hint="eastAsia"/>
-        </w:rPr>
-        <w:t xml:space="preserve">         -X showrefcount: output the total reference count and number of used</w:t>
-      </w:r>
-    </w:p>
-    <w:p>
-      <w:pPr>
-        <w:pStyle w:val="BodyText"/>
-        <w:rPr>
-          <w:rFonts w:ascii="Courier New" w:hAnsi="Courier New" w:cs="Courier New" w:hint="eastAsia"/>
-        </w:rPr>
-      </w:pPr>
-      <w:r>
-        <w:rPr>
-          <w:rFonts w:ascii="Courier New" w:hAnsi="Courier New" w:cs="Courier New" w:hint="eastAsia"/>
-        </w:rPr>
-        <w:t xml:space="preserve">             memory blocks when the program finishes or after each statement in</w:t>
+        <w:t>lt with</w:t>
+      </w:r>
+    </w:p>
+    <w:p>
+      <w:pPr>
+        <w:pStyle w:val="BodyText"/>
+        <w:rPr>
+          <w:rFonts w:ascii="Courier New" w:hAnsi="Courier New" w:cs="Courier New" w:hint="eastAsia"/>
+        </w:rPr>
+      </w:pPr>
+      <w:r>
+        <w:rPr>
+          <w:rFonts w:ascii="Courier New" w:hAnsi="Courier New" w:cs="Courier New" w:hint="eastAsia"/>
+        </w:rPr>
+        <w:t xml:space="preserve">             COUNT_ALLOCS defined</w:t>
+      </w:r>
+    </w:p>
+    <w:p>
+      <w:pPr>
+        <w:pStyle w:val="BodyText"/>
+        <w:rPr>
+          <w:rFonts w:ascii="Courier New" w:hAnsi="Courier New" w:cs="Courier New" w:hint="eastAsia"/>
+        </w:rPr>
+      </w:pPr>
+      <w:r>
+        <w:rPr>
+          <w:rFonts w:ascii="Courier New" w:hAnsi="Courier New" w:cs="Courier New" w:hint="eastAsia"/>
+        </w:rPr>
+        <w:t xml:space="preserve">         -X importtime: show how long each import takes. It shows module name,</w:t>
+      </w:r>
+    </w:p>
+    <w:p>
+      <w:pPr>
+        <w:pStyle w:val="BodyText"/>
+        <w:rPr>
+          <w:rFonts w:ascii="Courier New" w:hAnsi="Courier New" w:cs="Courier New" w:hint="eastAsia"/>
+        </w:rPr>
+      </w:pPr>
+      <w:r>
+        <w:rPr>
+          <w:rFonts w:ascii="Courier New" w:hAnsi="Courier New" w:cs="Courier New" w:hint="eastAsia"/>
+        </w:rPr>
+        <w:t xml:space="preserve">             cumulative time (including nested imports) and self time (excluding</w:t>
+      </w:r>
+    </w:p>
+    <w:p>
+      <w:pPr>
+        <w:pStyle w:val="BodyText"/>
+        <w:rPr>
+          <w:rFonts w:ascii="Courier New" w:hAnsi="Courier New" w:cs="Courier New" w:hint="eastAsia"/>
+        </w:rPr>
+      </w:pPr>
+    </w:p>
+    <w:p>
+      <w:pPr>
+        <w:pStyle w:val="BodyText"/>
+        <w:rPr>
+          <w:rFonts w:ascii="Courier New" w:hAnsi="Courier New" w:cs="Courier New" w:hint="eastAsia"/>
+        </w:rPr>
+      </w:pPr>
+      <w:r>
+        <w:rPr>
+          <w:rFonts w:ascii="Courier New" w:hAnsi="Courier New" w:cs="Courier New" w:hint="eastAsia"/>
+        </w:rPr>
+        <w:t xml:space="preserve">             nested imports). Note that its output may be broken in multi-thread</w:t>
+      </w:r>
+    </w:p>
+    <w:p>
+      <w:pPr>
+        <w:pStyle w:val="BodyText"/>
+        <w:rPr>
+          <w:rFonts w:ascii="Courier New" w:hAnsi="Courier New" w:cs="Courier New" w:hint="eastAsia"/>
+        </w:rPr>
+      </w:pPr>
+      <w:r>
+        <w:rPr>
+          <w:rFonts w:ascii="Courier New" w:hAnsi="Courier New" w:cs="Courier New" w:hint="eastAsia"/>
+        </w:rPr>
+        <w:t>ed</w:t>
+      </w:r>
+    </w:p>
+    <w:p>
+      <w:pPr>
+        <w:pStyle w:val="BodyText"/>
+        <w:rPr>
+          <w:rFonts w:ascii="Courier New" w:hAnsi="Courier New" w:cs="Courier New" w:hint="eastAsia"/>
+        </w:rPr>
+      </w:pPr>
+      <w:r>
+        <w:rPr>
+          <w:rFonts w:ascii="Courier New" w:hAnsi="Courier New" w:cs="Courier New" w:hint="eastAsia"/>
+        </w:rPr>
+        <w:t xml:space="preserve">             application. Typical usage is python3 -X importtime -c 'import asyn</w:t>
+      </w:r>
+    </w:p>
+    <w:p>
+      <w:pPr>
+        <w:pStyle w:val="BodyText"/>
+        <w:rPr>
+          <w:rFonts w:ascii="Courier New" w:hAnsi="Courier New" w:cs="Courier New" w:hint="eastAsia"/>
+        </w:rPr>
+      </w:pPr>
+      <w:r>
+        <w:rPr>
+          <w:rFonts w:ascii="Courier New" w:hAnsi="Courier New" w:cs="Courier New" w:hint="eastAsia"/>
+        </w:rPr>
+        <w:t>cio'</w:t>
+      </w:r>
+    </w:p>
+    <w:p>
+      <w:pPr>
+        <w:pStyle w:val="BodyText"/>
+        <w:rPr>
+          <w:rFonts w:ascii="Courier New" w:hAnsi="Courier New" w:cs="Courier New" w:hint="eastAsia"/>
+        </w:rPr>
+      </w:pPr>
+      <w:r>
+        <w:rPr>
+          <w:rFonts w:ascii="Courier New" w:hAnsi="Courier New" w:cs="Courier New" w:hint="eastAsia"/>
+        </w:rPr>
+        <w:t xml:space="preserve">         -X dev: enable CPython's "development mode", introducing additional run</w:t>
+      </w:r>
+    </w:p>
+    <w:p>
+      <w:pPr>
+        <w:pStyle w:val="BodyText"/>
+        <w:rPr>
+          <w:rFonts w:ascii="Courier New" w:hAnsi="Courier New" w:cs="Courier New" w:hint="eastAsia"/>
+        </w:rPr>
+      </w:pPr>
+      <w:r>
+        <w:rPr>
+          <w:rFonts w:ascii="Courier New" w:hAnsi="Courier New" w:cs="Courier New" w:hint="eastAsia"/>
+        </w:rPr>
+        <w:t>time</w:t>
+      </w:r>
+    </w:p>
+    <w:p>
+      <w:pPr>
+        <w:pStyle w:val="BodyText"/>
+        <w:rPr>
+          <w:rFonts w:ascii="Courier New" w:hAnsi="Courier New" w:cs="Courier New" w:hint="eastAsia"/>
+        </w:rPr>
+      </w:pPr>
+      <w:r>
+        <w:rPr>
+          <w:rFonts w:ascii="Courier New" w:hAnsi="Courier New" w:cs="Courier New" w:hint="eastAsia"/>
+        </w:rPr>
+        <w:t xml:space="preserve">             checks which are too expensive to be enabled by default. Effect of</w:t>
       </w:r>
     </w:p>
     <w:p>
@@ -1544,155 +1915,147 @@
         <w:rPr>
           <w:rFonts w:ascii="Courier New" w:hAnsi="Courier New" w:cs="Courier New" w:hint="eastAsia"/>
         </w:rPr>
-        <w:t xml:space="preserve">             interactive interpreter. This only works on debug builds</w:t>
-      </w:r>
-    </w:p>
-    <w:p>
-      <w:pPr>
-        <w:pStyle w:val="BodyText"/>
-        <w:rPr>
-          <w:rFonts w:ascii="Courier New" w:hAnsi="Courier New" w:cs="Courier New" w:hint="eastAsia"/>
-        </w:rPr>
-      </w:pPr>
-      <w:r>
-        <w:rPr>
-          <w:rFonts w:ascii="Courier New" w:hAnsi="Courier New" w:cs="Courier New" w:hint="eastAsia"/>
-        </w:rPr>
-        <w:t xml:space="preserve">         -X tracemalloc: start tracing Python memory allocations using the</w:t>
-      </w:r>
-    </w:p>
-    <w:p>
-      <w:pPr>
-        <w:pStyle w:val="BodyText"/>
-        <w:rPr>
-          <w:rFonts w:ascii="Courier New" w:hAnsi="Courier New" w:cs="Courier New" w:hint="eastAsia"/>
-        </w:rPr>
-      </w:pPr>
-      <w:r>
-        <w:rPr>
-          <w:rFonts w:ascii="Courier New" w:hAnsi="Courier New" w:cs="Courier New" w:hint="eastAsia"/>
-        </w:rPr>
-        <w:t xml:space="preserve">             tracemalloc module. By default, only the most recent frame is store</w:t>
-      </w:r>
-    </w:p>
-    <w:p>
-      <w:pPr>
-        <w:pStyle w:val="BodyText"/>
-        <w:rPr>
-          <w:rFonts w:ascii="Courier New" w:hAnsi="Courier New" w:cs="Courier New" w:hint="eastAsia"/>
-        </w:rPr>
-      </w:pPr>
-      <w:r>
-        <w:rPr>
-          <w:rFonts w:ascii="Courier New" w:hAnsi="Courier New" w:cs="Courier New" w:hint="eastAsia"/>
-        </w:rPr>
-        <w:t>d in a</w:t>
-      </w:r>
-    </w:p>
-    <w:p>
-      <w:pPr>
-        <w:pStyle w:val="BodyText"/>
-        <w:rPr>
-          <w:rFonts w:ascii="Courier New" w:hAnsi="Courier New" w:cs="Courier New" w:hint="eastAsia"/>
-        </w:rPr>
-      </w:pPr>
-      <w:r>
-        <w:rPr>
-          <w:rFonts w:ascii="Courier New" w:hAnsi="Courier New" w:cs="Courier New" w:hint="eastAsia"/>
-        </w:rPr>
-        <w:t xml:space="preserve">             traceback of a trace. Use -X tracemalloc=NFRAME to start tracing wi</w:t>
-      </w:r>
-    </w:p>
-    <w:p>
-      <w:pPr>
-        <w:pStyle w:val="BodyText"/>
-        <w:rPr>
-          <w:rFonts w:ascii="Courier New" w:hAnsi="Courier New" w:cs="Courier New" w:hint="eastAsia"/>
-        </w:rPr>
-      </w:pPr>
-      <w:r>
-        <w:rPr>
-          <w:rFonts w:ascii="Courier New" w:hAnsi="Courier New" w:cs="Courier New" w:hint="eastAsia"/>
-        </w:rPr>
-        <w:t>th a</w:t>
-      </w:r>
-    </w:p>
-    <w:p>
-      <w:pPr>
-        <w:pStyle w:val="BodyText"/>
-        <w:rPr>
-          <w:rFonts w:ascii="Courier New" w:hAnsi="Courier New" w:cs="Courier New" w:hint="eastAsia"/>
-        </w:rPr>
-      </w:pPr>
-      <w:r>
-        <w:rPr>
-          <w:rFonts w:ascii="Courier New" w:hAnsi="Courier New" w:cs="Courier New" w:hint="eastAsia"/>
-        </w:rPr>
-        <w:t xml:space="preserve">             traceback limit of NFRAME frames</w:t>
-      </w:r>
-    </w:p>
-    <w:p>
-      <w:pPr>
-        <w:pStyle w:val="BodyText"/>
-        <w:rPr>
-          <w:rFonts w:ascii="Courier New" w:hAnsi="Courier New" w:cs="Courier New" w:hint="eastAsia"/>
-        </w:rPr>
-      </w:pPr>
-      <w:r>
-        <w:rPr>
-          <w:rFonts w:ascii="Courier New" w:hAnsi="Courier New" w:cs="Courier New" w:hint="eastAsia"/>
-        </w:rPr>
-        <w:t xml:space="preserve">         -X showalloccount: output the total count of allocated objects for each</w:t>
-      </w:r>
-    </w:p>
-    <w:p>
-      <w:pPr>
-        <w:pStyle w:val="BodyText"/>
-        <w:rPr>
-          <w:rFonts w:ascii="Courier New" w:hAnsi="Courier New" w:cs="Courier New" w:hint="eastAsia"/>
-        </w:rPr>
-      </w:pPr>
-    </w:p>
-    <w:p>
-      <w:pPr>
-        <w:pStyle w:val="BodyText"/>
-        <w:rPr>
-          <w:rFonts w:ascii="Courier New" w:hAnsi="Courier New" w:cs="Courier New" w:hint="eastAsia"/>
-        </w:rPr>
-      </w:pPr>
-      <w:r>
-        <w:rPr>
-          <w:rFonts w:ascii="Courier New" w:hAnsi="Courier New" w:cs="Courier New" w:hint="eastAsia"/>
-        </w:rPr>
-        <w:t xml:space="preserve">             type when the program finishes. This only works when Python was bui</w:t>
-      </w:r>
-    </w:p>
-    <w:p>
-      <w:pPr>
-        <w:pStyle w:val="BodyText"/>
-        <w:rPr>
-          <w:rFonts w:ascii="Courier New" w:hAnsi="Courier New" w:cs="Courier New" w:hint="eastAsia"/>
-        </w:rPr>
-      </w:pPr>
-      <w:r>
-        <w:rPr>
-          <w:rFonts w:ascii="Courier New" w:hAnsi="Courier New" w:cs="Courier New" w:hint="eastAsia"/>
-        </w:rPr>
-        <w:t>lt with</w:t>
-      </w:r>
-    </w:p>
-    <w:p>
-      <w:pPr>
-        <w:pStyle w:val="BodyText"/>
-        <w:rPr>
-          <w:rFonts w:ascii="Courier New" w:hAnsi="Courier New" w:cs="Courier New" w:hint="eastAsia"/>
-        </w:rPr>
-      </w:pPr>
-      <w:r>
-        <w:rPr>
-          <w:rFonts w:ascii="Courier New" w:hAnsi="Courier New" w:cs="Courier New" w:hint="eastAsia"/>
-        </w:rPr>
-        <w:t xml:space="preserve">             COUNT_ALLOCS defined</w:t>
+        <w:t xml:space="preserve">             developer mode:</w:t>
+      </w:r>
+    </w:p>
+    <w:p>
+      <w:pPr>
+        <w:pStyle w:val="BodyText"/>
+        <w:rPr>
+          <w:rFonts w:ascii="Courier New" w:hAnsi="Courier New" w:cs="Courier New" w:hint="eastAsia"/>
+        </w:rPr>
+      </w:pPr>
+      <w:r>
+        <w:rPr>
+          <w:rFonts w:ascii="Courier New" w:hAnsi="Courier New" w:cs="Courier New" w:hint="eastAsia"/>
+        </w:rPr>
+        <w:t xml:space="preserve">                * Add default warning filter, as -W default</w:t>
+      </w:r>
+    </w:p>
+    <w:p>
+      <w:pPr>
+        <w:pStyle w:val="BodyText"/>
+        <w:rPr>
+          <w:rFonts w:ascii="Courier New" w:hAnsi="Courier New" w:cs="Courier New" w:hint="eastAsia"/>
+        </w:rPr>
+      </w:pPr>
+      <w:r>
+        <w:rPr>
+          <w:rFonts w:ascii="Courier New" w:hAnsi="Courier New" w:cs="Courier New" w:hint="eastAsia"/>
+        </w:rPr>
+        <w:t xml:space="preserve">                * Install debug hooks on memory allocators: see the PyMem_SetupD</w:t>
+      </w:r>
+    </w:p>
+    <w:p>
+      <w:pPr>
+        <w:pStyle w:val="BodyText"/>
+        <w:rPr>
+          <w:rFonts w:ascii="Courier New" w:hAnsi="Courier New" w:cs="Courier New" w:hint="eastAsia"/>
+        </w:rPr>
+      </w:pPr>
+      <w:r>
+        <w:rPr>
+          <w:rFonts w:ascii="Courier New" w:hAnsi="Courier New" w:cs="Courier New" w:hint="eastAsia"/>
+        </w:rPr>
+        <w:t>ebugHooks() C function</w:t>
+      </w:r>
+    </w:p>
+    <w:p>
+      <w:pPr>
+        <w:pStyle w:val="BodyText"/>
+        <w:rPr>
+          <w:rFonts w:ascii="Courier New" w:hAnsi="Courier New" w:cs="Courier New" w:hint="eastAsia"/>
+        </w:rPr>
+      </w:pPr>
+      <w:r>
+        <w:rPr>
+          <w:rFonts w:ascii="Courier New" w:hAnsi="Courier New" w:cs="Courier New" w:hint="eastAsia"/>
+        </w:rPr>
+        <w:t xml:space="preserve">                * Enable the faulthandler module to dump the Python traceback on</w:t>
+      </w:r>
+    </w:p>
+    <w:p>
+      <w:pPr>
+        <w:pStyle w:val="BodyText"/>
+        <w:rPr>
+          <w:rFonts w:ascii="Courier New" w:hAnsi="Courier New" w:cs="Courier New" w:hint="eastAsia"/>
+        </w:rPr>
+      </w:pPr>
+      <w:r>
+        <w:rPr>
+          <w:rFonts w:ascii="Courier New" w:hAnsi="Courier New" w:cs="Courier New" w:hint="eastAsia"/>
+        </w:rPr>
+        <w:t xml:space="preserve"> a crash</w:t>
+      </w:r>
+    </w:p>
+    <w:p>
+      <w:pPr>
+        <w:pStyle w:val="BodyText"/>
+        <w:rPr>
+          <w:rFonts w:ascii="Courier New" w:hAnsi="Courier New" w:cs="Courier New" w:hint="eastAsia"/>
+        </w:rPr>
+      </w:pPr>
+      <w:r>
+        <w:rPr>
+          <w:rFonts w:ascii="Courier New" w:hAnsi="Courier New" w:cs="Courier New" w:hint="eastAsia"/>
+        </w:rPr>
+        <w:t xml:space="preserve">                * Enable asyncio debug mode</w:t>
+      </w:r>
+    </w:p>
+    <w:p>
+      <w:pPr>
+        <w:pStyle w:val="BodyText"/>
+        <w:rPr>
+          <w:rFonts w:ascii="Courier New" w:hAnsi="Courier New" w:cs="Courier New" w:hint="eastAsia"/>
+        </w:rPr>
+      </w:pPr>
+      <w:r>
+        <w:rPr>
+          <w:rFonts w:ascii="Courier New" w:hAnsi="Courier New" w:cs="Courier New" w:hint="eastAsia"/>
+        </w:rPr>
+        <w:t xml:space="preserve">                * Set the dev_mode attribute of sys.flags to True</w:t>
+      </w:r>
+    </w:p>
+    <w:p>
+      <w:pPr>
+        <w:pStyle w:val="BodyText"/>
+        <w:rPr>
+          <w:rFonts w:ascii="Courier New" w:hAnsi="Courier New" w:cs="Courier New" w:hint="eastAsia"/>
+        </w:rPr>
+      </w:pPr>
+      <w:r>
+        <w:rPr>
+          <w:rFonts w:ascii="Courier New" w:hAnsi="Courier New" w:cs="Courier New" w:hint="eastAsia"/>
+        </w:rPr>
+        <w:t xml:space="preserve">                * io.IOBase destructor logs close() exceptions</w:t>
+      </w:r>
+    </w:p>
+    <w:p>
+      <w:pPr>
+        <w:pStyle w:val="BodyText"/>
+        <w:rPr>
+          <w:rFonts w:ascii="Courier New" w:hAnsi="Courier New" w:cs="Courier New" w:hint="eastAsia"/>
+        </w:rPr>
+      </w:pPr>
+      <w:r>
+        <w:rPr>
+          <w:rFonts w:ascii="Courier New" w:hAnsi="Courier New" w:cs="Courier New" w:hint="eastAsia"/>
+        </w:rPr>
+        <w:t xml:space="preserve">         -X utf8: enable UTF-8 mode for operating system interfaces, overriding</w:t>
+      </w:r>
+    </w:p>
+    <w:p>
+      <w:pPr>
+        <w:pStyle w:val="BodyText"/>
+        <w:rPr>
+          <w:rFonts w:ascii="Courier New" w:hAnsi="Courier New" w:cs="Courier New" w:hint="eastAsia"/>
+        </w:rPr>
+      </w:pPr>
+      <w:r>
+        <w:rPr>
+          <w:rFonts w:ascii="Courier New" w:hAnsi="Courier New" w:cs="Courier New" w:hint="eastAsia"/>
+        </w:rPr>
+        <w:t>the default</w:t>
       </w:r>
     </w:p>
     <w:p>
@@ -1707,308 +2070,6 @@
           <w:rFonts w:ascii="Courier New" w:hAnsi="Courier New" w:cs="Courier New" w:hint="eastAsia"/>
         </w:rPr>
         <w:lastRenderedPageBreak/>
-        <w:t xml:space="preserve">         -X importtime: show how long each import takes. It shows module name,</w:t>
-      </w:r>
-    </w:p>
-    <w:p>
-      <w:pPr>
-        <w:pStyle w:val="BodyText"/>
-        <w:rPr>
-          <w:rFonts w:ascii="Courier New" w:hAnsi="Courier New" w:cs="Courier New" w:hint="eastAsia"/>
-        </w:rPr>
-      </w:pPr>
-      <w:r>
-        <w:rPr>
-          <w:rFonts w:ascii="Courier New" w:hAnsi="Courier New" w:cs="Courier New" w:hint="eastAsia"/>
-        </w:rPr>
-        <w:t xml:space="preserve">             cumulative time (including nested imports) and self time (excluding</w:t>
-      </w:r>
-    </w:p>
-    <w:p>
-      <w:pPr>
-        <w:pStyle w:val="BodyText"/>
-        <w:rPr>
-          <w:rFonts w:ascii="Courier New" w:hAnsi="Courier New" w:cs="Courier New" w:hint="eastAsia"/>
-        </w:rPr>
-      </w:pPr>
-    </w:p>
-    <w:p>
-      <w:pPr>
-        <w:pStyle w:val="BodyText"/>
-        <w:rPr>
-          <w:rFonts w:ascii="Courier New" w:hAnsi="Courier New" w:cs="Courier New" w:hint="eastAsia"/>
-        </w:rPr>
-      </w:pPr>
-      <w:r>
-        <w:rPr>
-          <w:rFonts w:ascii="Courier New" w:hAnsi="Courier New" w:cs="Courier New" w:hint="eastAsia"/>
-        </w:rPr>
-        <w:t xml:space="preserve">             nested imports). Note that its output may be broken in multi-thread</w:t>
-      </w:r>
-    </w:p>
-    <w:p>
-      <w:pPr>
-        <w:pStyle w:val="BodyText"/>
-        <w:rPr>
-          <w:rFonts w:ascii="Courier New" w:hAnsi="Courier New" w:cs="Courier New" w:hint="eastAsia"/>
-        </w:rPr>
-      </w:pPr>
-      <w:r>
-        <w:rPr>
-          <w:rFonts w:ascii="Courier New" w:hAnsi="Courier New" w:cs="Courier New" w:hint="eastAsia"/>
-        </w:rPr>
-        <w:t>ed</w:t>
-      </w:r>
-    </w:p>
-    <w:p>
-      <w:pPr>
-        <w:pStyle w:val="BodyText"/>
-        <w:rPr>
-          <w:rFonts w:ascii="Courier New" w:hAnsi="Courier New" w:cs="Courier New" w:hint="eastAsia"/>
-        </w:rPr>
-      </w:pPr>
-      <w:r>
-        <w:rPr>
-          <w:rFonts w:ascii="Courier New" w:hAnsi="Courier New" w:cs="Courier New" w:hint="eastAsia"/>
-        </w:rPr>
-        <w:t xml:space="preserve">             application. Typical usage is python3 -X importtime -c 'import asyn</w:t>
-      </w:r>
-    </w:p>
-    <w:p>
-      <w:pPr>
-        <w:pStyle w:val="BodyText"/>
-        <w:rPr>
-          <w:rFonts w:ascii="Courier New" w:hAnsi="Courier New" w:cs="Courier New" w:hint="eastAsia"/>
-        </w:rPr>
-      </w:pPr>
-      <w:r>
-        <w:rPr>
-          <w:rFonts w:ascii="Courier New" w:hAnsi="Courier New" w:cs="Courier New" w:hint="eastAsia"/>
-        </w:rPr>
-        <w:t>cio'</w:t>
-      </w:r>
-    </w:p>
-    <w:p>
-      <w:pPr>
-        <w:pStyle w:val="BodyText"/>
-        <w:rPr>
-          <w:rFonts w:ascii="Courier New" w:hAnsi="Courier New" w:cs="Courier New" w:hint="eastAsia"/>
-        </w:rPr>
-      </w:pPr>
-      <w:r>
-        <w:rPr>
-          <w:rFonts w:ascii="Courier New" w:hAnsi="Courier New" w:cs="Courier New" w:hint="eastAsia"/>
-        </w:rPr>
-        <w:t xml:space="preserve">         -X dev: enable CPython's "development mode", introducing additional run</w:t>
-      </w:r>
-    </w:p>
-    <w:p>
-      <w:pPr>
-        <w:pStyle w:val="BodyText"/>
-        <w:rPr>
-          <w:rFonts w:ascii="Courier New" w:hAnsi="Courier New" w:cs="Courier New" w:hint="eastAsia"/>
-        </w:rPr>
-      </w:pPr>
-      <w:r>
-        <w:rPr>
-          <w:rFonts w:ascii="Courier New" w:hAnsi="Courier New" w:cs="Courier New" w:hint="eastAsia"/>
-        </w:rPr>
-        <w:t>time</w:t>
-      </w:r>
-    </w:p>
-    <w:p>
-      <w:pPr>
-        <w:pStyle w:val="BodyText"/>
-        <w:rPr>
-          <w:rFonts w:ascii="Courier New" w:hAnsi="Courier New" w:cs="Courier New" w:hint="eastAsia"/>
-        </w:rPr>
-      </w:pPr>
-      <w:r>
-        <w:rPr>
-          <w:rFonts w:ascii="Courier New" w:hAnsi="Courier New" w:cs="Courier New" w:hint="eastAsia"/>
-        </w:rPr>
-        <w:t xml:space="preserve">             checks which are too expensive to be enabled by default. Effect of</w:t>
-      </w:r>
-    </w:p>
-    <w:p>
-      <w:pPr>
-        <w:pStyle w:val="BodyText"/>
-        <w:rPr>
-          <w:rFonts w:ascii="Courier New" w:hAnsi="Courier New" w:cs="Courier New" w:hint="eastAsia"/>
-        </w:rPr>
-      </w:pPr>
-      <w:r>
-        <w:rPr>
-          <w:rFonts w:ascii="Courier New" w:hAnsi="Courier New" w:cs="Courier New" w:hint="eastAsia"/>
-        </w:rPr>
-        <w:t>the</w:t>
-      </w:r>
-    </w:p>
-    <w:p>
-      <w:pPr>
-        <w:pStyle w:val="BodyText"/>
-        <w:rPr>
-          <w:rFonts w:ascii="Courier New" w:hAnsi="Courier New" w:cs="Courier New" w:hint="eastAsia"/>
-        </w:rPr>
-      </w:pPr>
-      <w:r>
-        <w:rPr>
-          <w:rFonts w:ascii="Courier New" w:hAnsi="Courier New" w:cs="Courier New" w:hint="eastAsia"/>
-        </w:rPr>
-        <w:t xml:space="preserve">             developer mode:</w:t>
-      </w:r>
-    </w:p>
-    <w:p>
-      <w:pPr>
-        <w:pStyle w:val="BodyText"/>
-        <w:rPr>
-          <w:rFonts w:ascii="Courier New" w:hAnsi="Courier New" w:cs="Courier New" w:hint="eastAsia"/>
-        </w:rPr>
-      </w:pPr>
-      <w:r>
-        <w:rPr>
-          <w:rFonts w:ascii="Courier New" w:hAnsi="Courier New" w:cs="Courier New" w:hint="eastAsia"/>
-        </w:rPr>
-        <w:t xml:space="preserve">                * Add default warning filter, as -W default</w:t>
-      </w:r>
-    </w:p>
-    <w:p>
-      <w:pPr>
-        <w:pStyle w:val="BodyText"/>
-        <w:rPr>
-          <w:rFonts w:ascii="Courier New" w:hAnsi="Courier New" w:cs="Courier New" w:hint="eastAsia"/>
-        </w:rPr>
-      </w:pPr>
-      <w:r>
-        <w:rPr>
-          <w:rFonts w:ascii="Courier New" w:hAnsi="Courier New" w:cs="Courier New" w:hint="eastAsia"/>
-        </w:rPr>
-        <w:t xml:space="preserve">                * Install debug hooks on memory allocators: see the PyMem_SetupD</w:t>
-      </w:r>
-    </w:p>
-    <w:p>
-      <w:pPr>
-        <w:pStyle w:val="BodyText"/>
-        <w:rPr>
-          <w:rFonts w:ascii="Courier New" w:hAnsi="Courier New" w:cs="Courier New" w:hint="eastAsia"/>
-        </w:rPr>
-      </w:pPr>
-      <w:r>
-        <w:rPr>
-          <w:rFonts w:ascii="Courier New" w:hAnsi="Courier New" w:cs="Courier New" w:hint="eastAsia"/>
-        </w:rPr>
-        <w:t>ebugHooks() C function</w:t>
-      </w:r>
-    </w:p>
-    <w:p>
-      <w:pPr>
-        <w:pStyle w:val="BodyText"/>
-        <w:rPr>
-          <w:rFonts w:ascii="Courier New" w:hAnsi="Courier New" w:cs="Courier New" w:hint="eastAsia"/>
-        </w:rPr>
-      </w:pPr>
-      <w:r>
-        <w:rPr>
-          <w:rFonts w:ascii="Courier New" w:hAnsi="Courier New" w:cs="Courier New" w:hint="eastAsia"/>
-        </w:rPr>
-        <w:t xml:space="preserve">                * Enable the faulthandler module to dump the Python traceback on</w:t>
-      </w:r>
-    </w:p>
-    <w:p>
-      <w:pPr>
-        <w:pStyle w:val="BodyText"/>
-        <w:rPr>
-          <w:rFonts w:ascii="Courier New" w:hAnsi="Courier New" w:cs="Courier New" w:hint="eastAsia"/>
-        </w:rPr>
-      </w:pPr>
-      <w:r>
-        <w:rPr>
-          <w:rFonts w:ascii="Courier New" w:hAnsi="Courier New" w:cs="Courier New" w:hint="eastAsia"/>
-        </w:rPr>
-        <w:t xml:space="preserve"> a crash</w:t>
-      </w:r>
-    </w:p>
-    <w:p>
-      <w:pPr>
-        <w:pStyle w:val="BodyText"/>
-        <w:rPr>
-          <w:rFonts w:ascii="Courier New" w:hAnsi="Courier New" w:cs="Courier New" w:hint="eastAsia"/>
-        </w:rPr>
-      </w:pPr>
-      <w:r>
-        <w:rPr>
-          <w:rFonts w:ascii="Courier New" w:hAnsi="Courier New" w:cs="Courier New" w:hint="eastAsia"/>
-        </w:rPr>
-        <w:t xml:space="preserve">                * Enable asyncio debug mode</w:t>
-      </w:r>
-    </w:p>
-    <w:p>
-      <w:pPr>
-        <w:pStyle w:val="BodyText"/>
-        <w:rPr>
-          <w:rFonts w:ascii="Courier New" w:hAnsi="Courier New" w:cs="Courier New" w:hint="eastAsia"/>
-        </w:rPr>
-      </w:pPr>
-      <w:r>
-        <w:rPr>
-          <w:rFonts w:ascii="Courier New" w:hAnsi="Courier New" w:cs="Courier New" w:hint="eastAsia"/>
-        </w:rPr>
-        <w:t xml:space="preserve">                * Set the dev_mode attribute of sys.flags to True</w:t>
-      </w:r>
-    </w:p>
-    <w:p>
-      <w:pPr>
-        <w:pStyle w:val="BodyText"/>
-        <w:rPr>
-          <w:rFonts w:ascii="Courier New" w:hAnsi="Courier New" w:cs="Courier New" w:hint="eastAsia"/>
-        </w:rPr>
-      </w:pPr>
-      <w:r>
-        <w:rPr>
-          <w:rFonts w:ascii="Courier New" w:hAnsi="Courier New" w:cs="Courier New" w:hint="eastAsia"/>
-        </w:rPr>
-        <w:t xml:space="preserve">                * io.IOBase destructor logs close() exceptions</w:t>
-      </w:r>
-    </w:p>
-    <w:p>
-      <w:pPr>
-        <w:pStyle w:val="BodyText"/>
-        <w:rPr>
-          <w:rFonts w:ascii="Courier New" w:hAnsi="Courier New" w:cs="Courier New" w:hint="eastAsia"/>
-        </w:rPr>
-      </w:pPr>
-      <w:r>
-        <w:rPr>
-          <w:rFonts w:ascii="Courier New" w:hAnsi="Courier New" w:cs="Courier New" w:hint="eastAsia"/>
-        </w:rPr>
-        <w:t xml:space="preserve">         -X utf8: enable UTF-8 mode for operating system interfaces, overriding</w:t>
-      </w:r>
-    </w:p>
-    <w:p>
-      <w:pPr>
-        <w:pStyle w:val="BodyText"/>
-        <w:rPr>
-          <w:rFonts w:ascii="Courier New" w:hAnsi="Courier New" w:cs="Courier New" w:hint="eastAsia"/>
-        </w:rPr>
-      </w:pPr>
-      <w:r>
-        <w:rPr>
-          <w:rFonts w:ascii="Courier New" w:hAnsi="Courier New" w:cs="Courier New" w:hint="eastAsia"/>
-        </w:rPr>
-        <w:t>the default</w:t>
-      </w:r>
-    </w:p>
-    <w:p>
-      <w:pPr>
-        <w:pStyle w:val="BodyText"/>
-        <w:rPr>
-          <w:rFonts w:ascii="Courier New" w:hAnsi="Courier New" w:cs="Courier New" w:hint="eastAsia"/>
-        </w:rPr>
-      </w:pPr>
-      <w:r>
-        <w:rPr>
-          <w:rFonts w:ascii="Courier New" w:hAnsi="Courier New" w:cs="Courier New" w:hint="eastAsia"/>
-        </w:rPr>
         <w:t xml:space="preserve">             locale-aware mode. -X utf8=0 explicitly disables UTF-8 mode (even w</w:t>
       </w:r>
     </w:p>
@@ -2023,345 +2084,345 @@
         <w:rPr>
           <w:rFonts w:ascii="Courier New" w:hAnsi="Courier New" w:cs="Courier New" w:hint="eastAsia"/>
         </w:rPr>
+        <w:t>hen it would</w:t>
+      </w:r>
+    </w:p>
+    <w:p>
+      <w:pPr>
+        <w:pStyle w:val="BodyText"/>
+        <w:rPr>
+          <w:rFonts w:ascii="Courier New" w:hAnsi="Courier New" w:cs="Courier New" w:hint="eastAsia"/>
+        </w:rPr>
+      </w:pPr>
+      <w:r>
+        <w:rPr>
+          <w:rFonts w:ascii="Courier New" w:hAnsi="Courier New" w:cs="Courier New" w:hint="eastAsia"/>
+        </w:rPr>
+        <w:t xml:space="preserve">             otherwise activate automatically)</w:t>
+      </w:r>
+    </w:p>
+    <w:p>
+      <w:pPr>
+        <w:pStyle w:val="BodyText"/>
+        <w:rPr>
+          <w:rFonts w:ascii="Courier New" w:hAnsi="Courier New" w:cs="Courier New" w:hint="eastAsia"/>
+        </w:rPr>
+      </w:pPr>
+      <w:r>
+        <w:rPr>
+          <w:rFonts w:ascii="Courier New" w:hAnsi="Courier New" w:cs="Courier New" w:hint="eastAsia"/>
+        </w:rPr>
+        <w:t xml:space="preserve">         -X pycache_prefix=PATH: enable writing .pyc files to a parallel tree ro</w:t>
+      </w:r>
+    </w:p>
+    <w:p>
+      <w:pPr>
+        <w:pStyle w:val="BodyText"/>
+        <w:rPr>
+          <w:rFonts w:ascii="Courier New" w:hAnsi="Courier New" w:cs="Courier New" w:hint="eastAsia"/>
+        </w:rPr>
+      </w:pPr>
+      <w:r>
+        <w:rPr>
+          <w:rFonts w:ascii="Courier New" w:hAnsi="Courier New" w:cs="Courier New" w:hint="eastAsia"/>
+        </w:rPr>
+        <w:t>oted at the</w:t>
+      </w:r>
+    </w:p>
+    <w:p>
+      <w:pPr>
+        <w:pStyle w:val="BodyText"/>
+        <w:rPr>
+          <w:rFonts w:ascii="Courier New" w:hAnsi="Courier New" w:cs="Courier New" w:hint="eastAsia"/>
+        </w:rPr>
+      </w:pPr>
+      <w:r>
+        <w:rPr>
+          <w:rFonts w:ascii="Courier New" w:hAnsi="Courier New" w:cs="Courier New" w:hint="eastAsia"/>
+        </w:rPr>
+        <w:t xml:space="preserve">             given directory instead of to the code tree</w:t>
+      </w:r>
+    </w:p>
+    <w:p>
+      <w:pPr>
+        <w:pStyle w:val="BodyText"/>
+        <w:rPr>
+          <w:rFonts w:ascii="Courier New" w:hAnsi="Courier New" w:cs="Courier New" w:hint="eastAsia"/>
+        </w:rPr>
+      </w:pPr>
+    </w:p>
+    <w:p>
+      <w:pPr>
+        <w:pStyle w:val="BodyText"/>
+        <w:rPr>
+          <w:rFonts w:ascii="Courier New" w:hAnsi="Courier New" w:cs="Courier New" w:hint="eastAsia"/>
+        </w:rPr>
+      </w:pPr>
+      <w:r>
+        <w:rPr>
+          <w:rFonts w:ascii="Courier New" w:hAnsi="Courier New" w:cs="Courier New" w:hint="eastAsia"/>
+        </w:rPr>
+        <w:t>--check-hash-based-pycs always|default|never:</w:t>
+      </w:r>
+    </w:p>
+    <w:p>
+      <w:pPr>
+        <w:pStyle w:val="BodyText"/>
+        <w:rPr>
+          <w:rFonts w:ascii="Courier New" w:hAnsi="Courier New" w:cs="Courier New" w:hint="eastAsia"/>
+        </w:rPr>
+      </w:pPr>
+      <w:r>
+        <w:rPr>
+          <w:rFonts w:ascii="Courier New" w:hAnsi="Courier New" w:cs="Courier New" w:hint="eastAsia"/>
+        </w:rPr>
+        <w:t xml:space="preserve">    control how Python invalidates hash-based .pyc files</w:t>
+      </w:r>
+    </w:p>
+    <w:p>
+      <w:pPr>
+        <w:pStyle w:val="BodyText"/>
+        <w:rPr>
+          <w:rFonts w:ascii="Courier New" w:hAnsi="Courier New" w:cs="Courier New" w:hint="eastAsia"/>
+        </w:rPr>
+      </w:pPr>
+      <w:r>
+        <w:rPr>
+          <w:rFonts w:ascii="Courier New" w:hAnsi="Courier New" w:cs="Courier New" w:hint="eastAsia"/>
+        </w:rPr>
+        <w:t>file   : program read from script file</w:t>
+      </w:r>
+    </w:p>
+    <w:p>
+      <w:pPr>
+        <w:pStyle w:val="BodyText"/>
+        <w:rPr>
+          <w:rFonts w:ascii="Courier New" w:hAnsi="Courier New" w:cs="Courier New" w:hint="eastAsia"/>
+        </w:rPr>
+      </w:pPr>
+      <w:r>
+        <w:rPr>
+          <w:rFonts w:ascii="Courier New" w:hAnsi="Courier New" w:cs="Courier New" w:hint="eastAsia"/>
+        </w:rPr>
+        <w:t>-      : program read from stdin (default; interactive mode if a tty)</w:t>
+      </w:r>
+    </w:p>
+    <w:p>
+      <w:pPr>
+        <w:pStyle w:val="BodyText"/>
+        <w:rPr>
+          <w:rFonts w:ascii="Courier New" w:hAnsi="Courier New" w:cs="Courier New" w:hint="eastAsia"/>
+        </w:rPr>
+      </w:pPr>
+      <w:r>
+        <w:rPr>
+          <w:rFonts w:ascii="Courier New" w:hAnsi="Courier New" w:cs="Courier New" w:hint="eastAsia"/>
+        </w:rPr>
+        <w:t>arg ...: arguments passed to program in sys.argv[1:]</w:t>
+      </w:r>
+    </w:p>
+    <w:p>
+      <w:pPr>
+        <w:pStyle w:val="BodyText"/>
+        <w:rPr>
+          <w:rFonts w:ascii="Courier New" w:hAnsi="Courier New" w:cs="Courier New" w:hint="eastAsia"/>
+        </w:rPr>
+      </w:pPr>
+    </w:p>
+    <w:p>
+      <w:pPr>
+        <w:pStyle w:val="BodyText"/>
+        <w:rPr>
+          <w:rFonts w:ascii="Courier New" w:hAnsi="Courier New" w:cs="Courier New" w:hint="eastAsia"/>
+        </w:rPr>
+      </w:pPr>
+      <w:r>
+        <w:rPr>
+          <w:rFonts w:ascii="Courier New" w:hAnsi="Courier New" w:cs="Courier New" w:hint="eastAsia"/>
+        </w:rPr>
+        <w:t>Other environment variables:</w:t>
+      </w:r>
+    </w:p>
+    <w:p>
+      <w:pPr>
+        <w:pStyle w:val="BodyText"/>
+        <w:rPr>
+          <w:rFonts w:ascii="Courier New" w:hAnsi="Courier New" w:cs="Courier New" w:hint="eastAsia"/>
+        </w:rPr>
+      </w:pPr>
+      <w:r>
+        <w:rPr>
+          <w:rFonts w:ascii="Courier New" w:hAnsi="Courier New" w:cs="Courier New" w:hint="eastAsia"/>
+        </w:rPr>
+        <w:t>PYTHONSTARTUP: file executed on interactive startup (no default)</w:t>
+      </w:r>
+    </w:p>
+    <w:p>
+      <w:pPr>
+        <w:pStyle w:val="BodyText"/>
+        <w:rPr>
+          <w:rFonts w:ascii="Courier New" w:hAnsi="Courier New" w:cs="Courier New" w:hint="eastAsia"/>
+        </w:rPr>
+      </w:pPr>
+      <w:r>
+        <w:rPr>
+          <w:rFonts w:ascii="Courier New" w:hAnsi="Courier New" w:cs="Courier New" w:hint="eastAsia"/>
+        </w:rPr>
+        <w:t>PYTHONPATH   : ';'-separated list of directories prefixed to the</w:t>
+      </w:r>
+    </w:p>
+    <w:p>
+      <w:pPr>
+        <w:pStyle w:val="BodyText"/>
+        <w:rPr>
+          <w:rFonts w:ascii="Courier New" w:hAnsi="Courier New" w:cs="Courier New" w:hint="eastAsia"/>
+        </w:rPr>
+      </w:pPr>
+      <w:r>
+        <w:rPr>
+          <w:rFonts w:ascii="Courier New" w:hAnsi="Courier New" w:cs="Courier New" w:hint="eastAsia"/>
+        </w:rPr>
+        <w:t xml:space="preserve">               default module search path.  The result is sys.path.</w:t>
+      </w:r>
+    </w:p>
+    <w:p>
+      <w:pPr>
+        <w:pStyle w:val="BodyText"/>
+        <w:rPr>
+          <w:rFonts w:ascii="Courier New" w:hAnsi="Courier New" w:cs="Courier New" w:hint="eastAsia"/>
+        </w:rPr>
+      </w:pPr>
+      <w:r>
+        <w:rPr>
+          <w:rFonts w:ascii="Courier New" w:hAnsi="Courier New" w:cs="Courier New" w:hint="eastAsia"/>
+        </w:rPr>
+        <w:t>PYTHONHOME   : alternate &lt;prefix&gt; directory (or &lt;prefix&gt;;&lt;exec_prefix&gt;).</w:t>
+      </w:r>
+    </w:p>
+    <w:p>
+      <w:pPr>
+        <w:pStyle w:val="BodyText"/>
+        <w:rPr>
+          <w:rFonts w:ascii="Courier New" w:hAnsi="Courier New" w:cs="Courier New" w:hint="eastAsia"/>
+        </w:rPr>
+      </w:pPr>
+      <w:r>
+        <w:rPr>
+          <w:rFonts w:ascii="Courier New" w:hAnsi="Courier New" w:cs="Courier New" w:hint="eastAsia"/>
+        </w:rPr>
+        <w:t xml:space="preserve">               The default module search path uses &lt;prefix&gt;\python{major}{minor}</w:t>
+      </w:r>
+    </w:p>
+    <w:p>
+      <w:pPr>
+        <w:pStyle w:val="BodyText"/>
+        <w:rPr>
+          <w:rFonts w:ascii="Courier New" w:hAnsi="Courier New" w:cs="Courier New" w:hint="eastAsia"/>
+        </w:rPr>
+      </w:pPr>
+      <w:r>
+        <w:rPr>
+          <w:rFonts w:ascii="Courier New" w:hAnsi="Courier New" w:cs="Courier New" w:hint="eastAsia"/>
+        </w:rPr>
+        <w:t>.</w:t>
+      </w:r>
+    </w:p>
+    <w:p>
+      <w:pPr>
+        <w:pStyle w:val="BodyText"/>
+        <w:rPr>
+          <w:rFonts w:ascii="Courier New" w:hAnsi="Courier New" w:cs="Courier New" w:hint="eastAsia"/>
+        </w:rPr>
+      </w:pPr>
+      <w:r>
+        <w:rPr>
+          <w:rFonts w:ascii="Courier New" w:hAnsi="Courier New" w:cs="Courier New" w:hint="eastAsia"/>
+        </w:rPr>
+        <w:t>PYTHONCASEOK : ignore case in 'import' statements (Windows).</w:t>
+      </w:r>
+    </w:p>
+    <w:p>
+      <w:pPr>
+        <w:pStyle w:val="BodyText"/>
+        <w:rPr>
+          <w:rFonts w:ascii="Courier New" w:hAnsi="Courier New" w:cs="Courier New" w:hint="eastAsia"/>
+        </w:rPr>
+      </w:pPr>
+      <w:r>
+        <w:rPr>
+          <w:rFonts w:ascii="Courier New" w:hAnsi="Courier New" w:cs="Courier New" w:hint="eastAsia"/>
+        </w:rPr>
+        <w:t>PYTHONUTF8: if set to 1, enable the UTF-8 mode.</w:t>
+      </w:r>
+    </w:p>
+    <w:p>
+      <w:pPr>
+        <w:pStyle w:val="BodyText"/>
+        <w:rPr>
+          <w:rFonts w:ascii="Courier New" w:hAnsi="Courier New" w:cs="Courier New" w:hint="eastAsia"/>
+        </w:rPr>
+      </w:pPr>
+      <w:r>
+        <w:rPr>
+          <w:rFonts w:ascii="Courier New" w:hAnsi="Courier New" w:cs="Courier New" w:hint="eastAsia"/>
+        </w:rPr>
+        <w:t>PYTHONIOENCODING: Encoding[:errors] used for stdin/stdout/stderr.</w:t>
+      </w:r>
+    </w:p>
+    <w:p>
+      <w:pPr>
+        <w:pStyle w:val="BodyText"/>
+        <w:rPr>
+          <w:rFonts w:ascii="Courier New" w:hAnsi="Courier New" w:cs="Courier New" w:hint="eastAsia"/>
+        </w:rPr>
+      </w:pPr>
+      <w:r>
+        <w:rPr>
+          <w:rFonts w:ascii="Courier New" w:hAnsi="Courier New" w:cs="Courier New" w:hint="eastAsia"/>
+        </w:rPr>
+        <w:t>PYTHONFAULTHANDLER: dump the Python traceback on fatal errors.</w:t>
+      </w:r>
+    </w:p>
+    <w:p>
+      <w:pPr>
+        <w:pStyle w:val="BodyText"/>
+        <w:rPr>
+          <w:rFonts w:ascii="Courier New" w:hAnsi="Courier New" w:cs="Courier New" w:hint="eastAsia"/>
+        </w:rPr>
+      </w:pPr>
+      <w:r>
+        <w:rPr>
+          <w:rFonts w:ascii="Courier New" w:hAnsi="Courier New" w:cs="Courier New" w:hint="eastAsia"/>
+        </w:rPr>
+        <w:t>PYTHONHASHSEED: if this variable is set to 'random', a random value is used</w:t>
+      </w:r>
+    </w:p>
+    <w:p>
+      <w:pPr>
+        <w:pStyle w:val="BodyText"/>
+        <w:rPr>
+          <w:rFonts w:ascii="Courier New" w:hAnsi="Courier New" w:cs="Courier New" w:hint="eastAsia"/>
+        </w:rPr>
+      </w:pPr>
+      <w:r>
+        <w:rPr>
+          <w:rFonts w:ascii="Courier New" w:hAnsi="Courier New" w:cs="Courier New" w:hint="eastAsia"/>
+        </w:rPr>
+        <w:t xml:space="preserve">   to seed the hashes of str and bytes objects.  It can also be set to an</w:t>
+      </w:r>
+    </w:p>
+    <w:p>
+      <w:pPr>
+        <w:pStyle w:val="BodyText"/>
+        <w:rPr>
+          <w:rFonts w:ascii="Courier New" w:hAnsi="Courier New" w:cs="Courier New" w:hint="eastAsia"/>
+        </w:rPr>
+      </w:pPr>
+      <w:r>
+        <w:rPr>
+          <w:rFonts w:ascii="Courier New" w:hAnsi="Courier New" w:cs="Courier New" w:hint="eastAsia"/>
+        </w:rPr>
         <w:lastRenderedPageBreak/>
-        <w:t>hen it would</w:t>
-      </w:r>
-    </w:p>
-    <w:p>
-      <w:pPr>
-        <w:pStyle w:val="BodyText"/>
-        <w:rPr>
-          <w:rFonts w:ascii="Courier New" w:hAnsi="Courier New" w:cs="Courier New" w:hint="eastAsia"/>
-        </w:rPr>
-      </w:pPr>
-      <w:r>
-        <w:rPr>
-          <w:rFonts w:ascii="Courier New" w:hAnsi="Courier New" w:cs="Courier New" w:hint="eastAsia"/>
-        </w:rPr>
-        <w:t xml:space="preserve">             otherwise activate automatically)</w:t>
-      </w:r>
-    </w:p>
-    <w:p>
-      <w:pPr>
-        <w:pStyle w:val="BodyText"/>
-        <w:rPr>
-          <w:rFonts w:ascii="Courier New" w:hAnsi="Courier New" w:cs="Courier New" w:hint="eastAsia"/>
-        </w:rPr>
-      </w:pPr>
-      <w:r>
-        <w:rPr>
-          <w:rFonts w:ascii="Courier New" w:hAnsi="Courier New" w:cs="Courier New" w:hint="eastAsia"/>
-        </w:rPr>
-        <w:t xml:space="preserve">         -X pycache_prefix=PATH: enable writing .pyc files to a parallel tree ro</w:t>
-      </w:r>
-    </w:p>
-    <w:p>
-      <w:pPr>
-        <w:pStyle w:val="BodyText"/>
-        <w:rPr>
-          <w:rFonts w:ascii="Courier New" w:hAnsi="Courier New" w:cs="Courier New" w:hint="eastAsia"/>
-        </w:rPr>
-      </w:pPr>
-      <w:r>
-        <w:rPr>
-          <w:rFonts w:ascii="Courier New" w:hAnsi="Courier New" w:cs="Courier New" w:hint="eastAsia"/>
-        </w:rPr>
-        <w:t>oted at the</w:t>
-      </w:r>
-    </w:p>
-    <w:p>
-      <w:pPr>
-        <w:pStyle w:val="BodyText"/>
-        <w:rPr>
-          <w:rFonts w:ascii="Courier New" w:hAnsi="Courier New" w:cs="Courier New" w:hint="eastAsia"/>
-        </w:rPr>
-      </w:pPr>
-      <w:r>
-        <w:rPr>
-          <w:rFonts w:ascii="Courier New" w:hAnsi="Courier New" w:cs="Courier New" w:hint="eastAsia"/>
-        </w:rPr>
-        <w:t xml:space="preserve">             given directory instead of to the code tree</w:t>
-      </w:r>
-    </w:p>
-    <w:p>
-      <w:pPr>
-        <w:pStyle w:val="BodyText"/>
-        <w:rPr>
-          <w:rFonts w:ascii="Courier New" w:hAnsi="Courier New" w:cs="Courier New" w:hint="eastAsia"/>
-        </w:rPr>
-      </w:pPr>
-    </w:p>
-    <w:p>
-      <w:pPr>
-        <w:pStyle w:val="BodyText"/>
-        <w:rPr>
-          <w:rFonts w:ascii="Courier New" w:hAnsi="Courier New" w:cs="Courier New" w:hint="eastAsia"/>
-        </w:rPr>
-      </w:pPr>
-      <w:r>
-        <w:rPr>
-          <w:rFonts w:ascii="Courier New" w:hAnsi="Courier New" w:cs="Courier New" w:hint="eastAsia"/>
-        </w:rPr>
-        <w:t>--check-hash-based-pycs always|default|never:</w:t>
-      </w:r>
-    </w:p>
-    <w:p>
-      <w:pPr>
-        <w:pStyle w:val="BodyText"/>
-        <w:rPr>
-          <w:rFonts w:ascii="Courier New" w:hAnsi="Courier New" w:cs="Courier New" w:hint="eastAsia"/>
-        </w:rPr>
-      </w:pPr>
-      <w:r>
-        <w:rPr>
-          <w:rFonts w:ascii="Courier New" w:hAnsi="Courier New" w:cs="Courier New" w:hint="eastAsia"/>
-        </w:rPr>
-        <w:t xml:space="preserve">    control how Python invalidates hash-based .pyc files</w:t>
-      </w:r>
-    </w:p>
-    <w:p>
-      <w:pPr>
-        <w:pStyle w:val="BodyText"/>
-        <w:rPr>
-          <w:rFonts w:ascii="Courier New" w:hAnsi="Courier New" w:cs="Courier New" w:hint="eastAsia"/>
-        </w:rPr>
-      </w:pPr>
-      <w:r>
-        <w:rPr>
-          <w:rFonts w:ascii="Courier New" w:hAnsi="Courier New" w:cs="Courier New" w:hint="eastAsia"/>
-        </w:rPr>
-        <w:t>file   : program read from script file</w:t>
-      </w:r>
-    </w:p>
-    <w:p>
-      <w:pPr>
-        <w:pStyle w:val="BodyText"/>
-        <w:rPr>
-          <w:rFonts w:ascii="Courier New" w:hAnsi="Courier New" w:cs="Courier New" w:hint="eastAsia"/>
-        </w:rPr>
-      </w:pPr>
-      <w:r>
-        <w:rPr>
-          <w:rFonts w:ascii="Courier New" w:hAnsi="Courier New" w:cs="Courier New" w:hint="eastAsia"/>
-        </w:rPr>
-        <w:t>-      : program read from stdin (default; interactive mode if a tty)</w:t>
-      </w:r>
-    </w:p>
-    <w:p>
-      <w:pPr>
-        <w:pStyle w:val="BodyText"/>
-        <w:rPr>
-          <w:rFonts w:ascii="Courier New" w:hAnsi="Courier New" w:cs="Courier New" w:hint="eastAsia"/>
-        </w:rPr>
-      </w:pPr>
-      <w:r>
-        <w:rPr>
-          <w:rFonts w:ascii="Courier New" w:hAnsi="Courier New" w:cs="Courier New" w:hint="eastAsia"/>
-        </w:rPr>
-        <w:t>arg ...: arguments passed to program in sys.argv[1:]</w:t>
-      </w:r>
-    </w:p>
-    <w:p>
-      <w:pPr>
-        <w:pStyle w:val="BodyText"/>
-        <w:rPr>
-          <w:rFonts w:ascii="Courier New" w:hAnsi="Courier New" w:cs="Courier New" w:hint="eastAsia"/>
-        </w:rPr>
-      </w:pPr>
-    </w:p>
-    <w:p>
-      <w:pPr>
-        <w:pStyle w:val="BodyText"/>
-        <w:rPr>
-          <w:rFonts w:ascii="Courier New" w:hAnsi="Courier New" w:cs="Courier New" w:hint="eastAsia"/>
-        </w:rPr>
-      </w:pPr>
-      <w:r>
-        <w:rPr>
-          <w:rFonts w:ascii="Courier New" w:hAnsi="Courier New" w:cs="Courier New" w:hint="eastAsia"/>
-        </w:rPr>
-        <w:t>Other environment variables:</w:t>
-      </w:r>
-    </w:p>
-    <w:p>
-      <w:pPr>
-        <w:pStyle w:val="BodyText"/>
-        <w:rPr>
-          <w:rFonts w:ascii="Courier New" w:hAnsi="Courier New" w:cs="Courier New" w:hint="eastAsia"/>
-        </w:rPr>
-      </w:pPr>
-      <w:r>
-        <w:rPr>
-          <w:rFonts w:ascii="Courier New" w:hAnsi="Courier New" w:cs="Courier New" w:hint="eastAsia"/>
-        </w:rPr>
-        <w:t>PYTHONSTARTUP: file executed on interactive startup (no default)</w:t>
-      </w:r>
-    </w:p>
-    <w:p>
-      <w:pPr>
-        <w:pStyle w:val="BodyText"/>
-        <w:rPr>
-          <w:rFonts w:ascii="Courier New" w:hAnsi="Courier New" w:cs="Courier New" w:hint="eastAsia"/>
-        </w:rPr>
-      </w:pPr>
-      <w:r>
-        <w:rPr>
-          <w:rFonts w:ascii="Courier New" w:hAnsi="Courier New" w:cs="Courier New" w:hint="eastAsia"/>
-        </w:rPr>
-        <w:t>PYTHONPATH   : ';'-separated list of directories prefixed to the</w:t>
-      </w:r>
-    </w:p>
-    <w:p>
-      <w:pPr>
-        <w:pStyle w:val="BodyText"/>
-        <w:rPr>
-          <w:rFonts w:ascii="Courier New" w:hAnsi="Courier New" w:cs="Courier New" w:hint="eastAsia"/>
-        </w:rPr>
-      </w:pPr>
-      <w:r>
-        <w:rPr>
-          <w:rFonts w:ascii="Courier New" w:hAnsi="Courier New" w:cs="Courier New" w:hint="eastAsia"/>
-        </w:rPr>
-        <w:t xml:space="preserve">               default module search path.  The result is sys.path.</w:t>
-      </w:r>
-    </w:p>
-    <w:p>
-      <w:pPr>
-        <w:pStyle w:val="BodyText"/>
-        <w:rPr>
-          <w:rFonts w:ascii="Courier New" w:hAnsi="Courier New" w:cs="Courier New" w:hint="eastAsia"/>
-        </w:rPr>
-      </w:pPr>
-      <w:r>
-        <w:rPr>
-          <w:rFonts w:ascii="Courier New" w:hAnsi="Courier New" w:cs="Courier New" w:hint="eastAsia"/>
-        </w:rPr>
-        <w:t>PYTHONHOME   : alternate &lt;prefix&gt; directory (or &lt;prefix&gt;;&lt;exec_prefix&gt;).</w:t>
-      </w:r>
-    </w:p>
-    <w:p>
-      <w:pPr>
-        <w:pStyle w:val="BodyText"/>
-        <w:rPr>
-          <w:rFonts w:ascii="Courier New" w:hAnsi="Courier New" w:cs="Courier New" w:hint="eastAsia"/>
-        </w:rPr>
-      </w:pPr>
-      <w:r>
-        <w:rPr>
-          <w:rFonts w:ascii="Courier New" w:hAnsi="Courier New" w:cs="Courier New" w:hint="eastAsia"/>
-        </w:rPr>
-        <w:t xml:space="preserve">               The default module search path uses &lt;prefix&gt;\python{major}{minor}</w:t>
-      </w:r>
-    </w:p>
-    <w:p>
-      <w:pPr>
-        <w:pStyle w:val="BodyText"/>
-        <w:rPr>
-          <w:rFonts w:ascii="Courier New" w:hAnsi="Courier New" w:cs="Courier New" w:hint="eastAsia"/>
-        </w:rPr>
-      </w:pPr>
-      <w:r>
-        <w:rPr>
-          <w:rFonts w:ascii="Courier New" w:hAnsi="Courier New" w:cs="Courier New" w:hint="eastAsia"/>
-        </w:rPr>
-        <w:t>.</w:t>
-      </w:r>
-    </w:p>
-    <w:p>
-      <w:pPr>
-        <w:pStyle w:val="BodyText"/>
-        <w:rPr>
-          <w:rFonts w:ascii="Courier New" w:hAnsi="Courier New" w:cs="Courier New" w:hint="eastAsia"/>
-        </w:rPr>
-      </w:pPr>
-      <w:r>
-        <w:rPr>
-          <w:rFonts w:ascii="Courier New" w:hAnsi="Courier New" w:cs="Courier New" w:hint="eastAsia"/>
-        </w:rPr>
-        <w:t>PYTHONCASEOK : ignore case in 'import' statements (Windows).</w:t>
-      </w:r>
-    </w:p>
-    <w:p>
-      <w:pPr>
-        <w:pStyle w:val="BodyText"/>
-        <w:rPr>
-          <w:rFonts w:ascii="Courier New" w:hAnsi="Courier New" w:cs="Courier New" w:hint="eastAsia"/>
-        </w:rPr>
-      </w:pPr>
-      <w:r>
-        <w:rPr>
-          <w:rFonts w:ascii="Courier New" w:hAnsi="Courier New" w:cs="Courier New" w:hint="eastAsia"/>
-        </w:rPr>
-        <w:t>PYTHONUTF8: if set to 1, enable the UTF-8 mode.</w:t>
-      </w:r>
-    </w:p>
-    <w:p>
-      <w:pPr>
-        <w:pStyle w:val="BodyText"/>
-        <w:rPr>
-          <w:rFonts w:ascii="Courier New" w:hAnsi="Courier New" w:cs="Courier New" w:hint="eastAsia"/>
-        </w:rPr>
-      </w:pPr>
-      <w:r>
-        <w:rPr>
-          <w:rFonts w:ascii="Courier New" w:hAnsi="Courier New" w:cs="Courier New" w:hint="eastAsia"/>
-        </w:rPr>
-        <w:t>PYTHONIOENCODING: Encoding[:errors] used for stdin/stdout/stderr.</w:t>
-      </w:r>
-    </w:p>
-    <w:p>
-      <w:pPr>
-        <w:pStyle w:val="BodyText"/>
-        <w:rPr>
-          <w:rFonts w:ascii="Courier New" w:hAnsi="Courier New" w:cs="Courier New" w:hint="eastAsia"/>
-        </w:rPr>
-      </w:pPr>
-      <w:r>
-        <w:rPr>
-          <w:rFonts w:ascii="Courier New" w:hAnsi="Courier New" w:cs="Courier New" w:hint="eastAsia"/>
-        </w:rPr>
-        <w:t>PYTHONFAULTHANDLER: dump the Python traceback on fatal errors.</w:t>
-      </w:r>
-    </w:p>
-    <w:p>
-      <w:pPr>
-        <w:pStyle w:val="BodyText"/>
-        <w:rPr>
-          <w:rFonts w:ascii="Courier New" w:hAnsi="Courier New" w:cs="Courier New" w:hint="eastAsia"/>
-        </w:rPr>
-      </w:pPr>
-      <w:r>
-        <w:rPr>
-          <w:rFonts w:ascii="Courier New" w:hAnsi="Courier New" w:cs="Courier New" w:hint="eastAsia"/>
-        </w:rPr>
-        <w:t>PYTHONHASHSEED: if this variable is set to 'random', a random value is used</w:t>
-      </w:r>
-    </w:p>
-    <w:p>
-      <w:pPr>
-        <w:pStyle w:val="BodyText"/>
-        <w:rPr>
-          <w:rFonts w:ascii="Courier New" w:hAnsi="Courier New" w:cs="Courier New" w:hint="eastAsia"/>
-        </w:rPr>
-      </w:pPr>
-      <w:r>
-        <w:rPr>
-          <w:rFonts w:ascii="Courier New" w:hAnsi="Courier New" w:cs="Courier New" w:hint="eastAsia"/>
-        </w:rPr>
-        <w:t xml:space="preserve">   to seed the hashes of str and bytes objects.  It can also be set to an</w:t>
-      </w:r>
-    </w:p>
-    <w:p>
-      <w:pPr>
-        <w:pStyle w:val="BodyText"/>
-        <w:rPr>
-          <w:rFonts w:ascii="Courier New" w:hAnsi="Courier New" w:cs="Courier New" w:hint="eastAsia"/>
-        </w:rPr>
-      </w:pPr>
-      <w:r>
-        <w:rPr>
-          <w:rFonts w:ascii="Courier New" w:hAnsi="Courier New" w:cs="Courier New" w:hint="eastAsia"/>
-        </w:rPr>
         <w:t xml:space="preserve">   integer in the range [0,4294967295] to get hash values with a</w:t>
       </w:r>
     </w:p>
@@ -2376,7 +2437,6 @@
         <w:rPr>
           <w:rFonts w:ascii="Courier New" w:hAnsi="Courier New" w:cs="Courier New" w:hint="eastAsia"/>
         </w:rPr>
-        <w:lastRenderedPageBreak/>
         <w:t xml:space="preserve">   predictable seed.</w:t>
       </w:r>
     </w:p>
@@ -2621,7 +2681,7 @@
           </mc:Choice>
           <mc:Fallback>
             <w:pict>
-              <v:line w14:anchorId="3D159D34" id="Straight Connector 5" o:spid="_x0000_s1026" style="position:absolute;z-index:251664384;visibility:visible;mso-wrap-style:square;mso-wrap-distance-left:9pt;mso-wrap-distance-top:0;mso-wrap-distance-right:9pt;mso-wrap-distance-bottom:0;mso-position-horizontal:absolute;mso-position-horizontal-relative:text;mso-position-vertical:absolute;mso-position-vertical-relative:text" from="0,1.45pt" to="551.25pt,2.95pt" o:gfxdata="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" strokecolor="#5b9bd5" strokeweight="1pt">
+              <v:line w14:anchorId="5F194C31" id="Straight Connector 5" o:spid="_x0000_s1026" style="position:absolute;z-index:251664384;visibility:visible;mso-wrap-style:square;mso-wrap-distance-left:9pt;mso-wrap-distance-top:0;mso-wrap-distance-right:9pt;mso-wrap-distance-bottom:0;mso-position-horizontal:absolute;mso-position-horizontal-relative:text;mso-position-vertical:absolute;mso-position-vertical-relative:text" from="0,1.45pt" to="551.25pt,2.95pt" o:gfxdata="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" strokecolor="#5b9bd5" strokeweight="1pt">
                 <v:stroke dashstyle="3 1" joinstyle="miter" endcap="square"/>
               </v:line>
             </w:pict>
@@ -3487,7 +3547,7 @@
           </mc:Choice>
           <mc:Fallback>
             <w:pict>
-              <v:line w14:anchorId="3BF4CF4B" id="Straight Connector 6" o:spid="_x0000_s1026" style="position:absolute;z-index:251666432;visibility:visible;mso-wrap-style:square;mso-wrap-distance-left:9pt;mso-wrap-distance-top:0;mso-wrap-distance-right:9pt;mso-wrap-distance-bottom:0;mso-position-horizontal:absolute;mso-position-horizontal-relative:text;mso-position-vertical:absolute;mso-position-vertical-relative:text" from="0,1.5pt" to="551.25pt,3pt" o:gfxdata="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" strokecolor="#5b9bd5" strokeweight="1pt">
+              <v:line w14:anchorId="643AF570" id="Straight Connector 6" o:spid="_x0000_s1026" style="position:absolute;z-index:251666432;visibility:visible;mso-wrap-style:square;mso-wrap-distance-left:9pt;mso-wrap-distance-top:0;mso-wrap-distance-right:9pt;mso-wrap-distance-bottom:0;mso-position-horizontal:absolute;mso-position-horizontal-relative:text;mso-position-vertical:absolute;mso-position-vertical-relative:text" from="0,1.5pt" to="551.25pt,3pt" o:gfxdata="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" strokecolor="#5b9bd5" strokeweight="1pt">
                 <v:stroke dashstyle="3 1" joinstyle="miter" endcap="square"/>
               </v:line>
             </w:pict>
@@ -3833,7 +3893,7 @@
           </mc:Choice>
           <mc:Fallback>
             <w:pict>
-              <v:line w14:anchorId="406014D9" id="Straight Connector 7" o:spid="_x0000_s1026" style="position:absolute;z-index:251668480;visibility:visible;mso-wrap-style:square;mso-wrap-distance-left:9pt;mso-wrap-distance-top:0;mso-wrap-distance-right:9pt;mso-wrap-distance-bottom:0;mso-position-horizontal:absolute;mso-position-horizontal-relative:text;mso-position-vertical:absolute;mso-position-vertical-relative:text" from="0,1.45pt" to="551.25pt,2.95pt" o:gfxdata="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" strokecolor="#5b9bd5" strokeweight="1pt">
+              <v:line w14:anchorId="76B2A95E" id="Straight Connector 7" o:spid="_x0000_s1026" style="position:absolute;z-index:251668480;visibility:visible;mso-wrap-style:square;mso-wrap-distance-left:9pt;mso-wrap-distance-top:0;mso-wrap-distance-right:9pt;mso-wrap-distance-bottom:0;mso-position-horizontal:absolute;mso-position-horizontal-relative:text;mso-position-vertical:absolute;mso-position-vertical-relative:text" from="0,1.45pt" to="551.25pt,2.95pt" o:gfxdata="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" strokecolor="#5b9bd5" strokeweight="1pt">
                 <v:stroke dashstyle="3 1" joinstyle="miter" endcap="square"/>
               </v:line>
             </w:pict>
@@ -4905,7 +4965,7 @@
           </mc:Choice>
           <mc:Fallback>
             <w:pict>
-              <v:line w14:anchorId="33E296CE" id="Straight Connector 8" o:spid="_x0000_s1026" style="position:absolute;z-index:251670528;visibility:visible;mso-wrap-style:square;mso-wrap-distance-left:9pt;mso-wrap-distance-top:0;mso-wrap-distance-right:9pt;mso-wrap-distance-bottom:0;mso-position-horizontal:absolute;mso-position-horizontal-relative:text;mso-position-vertical:absolute;mso-position-vertical-relative:text" from="0,1.5pt" to="551.25pt,3pt" o:gfxdata="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" strokecolor="#5b9bd5" strokeweight="1pt">
+              <v:line w14:anchorId="5B31C07E" id="Straight Connector 8" o:spid="_x0000_s1026" style="position:absolute;z-index:251670528;visibility:visible;mso-wrap-style:square;mso-wrap-distance-left:9pt;mso-wrap-distance-top:0;mso-wrap-distance-right:9pt;mso-wrap-distance-bottom:0;mso-position-horizontal:absolute;mso-position-horizontal-relative:text;mso-position-vertical:absolute;mso-position-vertical-relative:text" from="0,1.5pt" to="551.25pt,3pt" o:gfxdata="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" strokecolor="#5b9bd5" strokeweight="1pt">
                 <v:stroke dashstyle="3 1" joinstyle="miter" endcap="square"/>
               </v:line>
             </w:pict>
@@ -5375,7 +5435,7 @@
           </mc:Choice>
           <mc:Fallback>
             <w:pict>
-              <v:line w14:anchorId="6C812F98" id="Straight Connector 9" o:spid="_x0000_s1026" style="position:absolute;z-index:251672576;visibility:visible;mso-wrap-style:square;mso-wrap-distance-left:9pt;mso-wrap-distance-top:0;mso-wrap-distance-right:9pt;mso-wrap-distance-bottom:0;mso-position-horizontal:absolute;mso-position-horizontal-relative:text;mso-position-vertical:absolute;mso-position-vertical-relative:text" from="0,1.5pt" to="551.25pt,3pt" o:gfxdata="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" strokecolor="#5b9bd5" strokeweight="1pt">
+              <v:line w14:anchorId="0E6C7BE0" id="Straight Connector 9" o:spid="_x0000_s1026" style="position:absolute;z-index:251672576;visibility:visible;mso-wrap-style:square;mso-wrap-distance-left:9pt;mso-wrap-distance-top:0;mso-wrap-distance-right:9pt;mso-wrap-distance-bottom:0;mso-position-horizontal:absolute;mso-position-horizontal-relative:text;mso-position-vertical:absolute;mso-position-vertical-relative:text" from="0,1.5pt" to="551.25pt,3pt" o:gfxdata="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" strokecolor="#5b9bd5" strokeweight="1pt">
                 <v:stroke dashstyle="3 1" joinstyle="miter" endcap="square"/>
               </v:line>
             </w:pict>
@@ -5985,7 +6045,7 @@
         </w:rPr>
         <w:t xml:space="preserve">Finally, “Why PortableApps.com Format and a PortableApps.com Installer?”  Perhaps, a read at </w:t>
       </w:r>
-      <w:hyperlink r:id="rId5" w:anchor="whypaf" w:history="1">
+      <w:hyperlink r:id="rId7" w:anchor="whypaf" w:history="1">
         <w:r>
           <w:rPr>
             <w:rStyle w:val="Hyperlink"/>

</xml_diff>